<commit_message>
[docs] StatusBericht 1 | Files: ChisplyFans.jpg, docs/ChipsyTok_StatusBericht1.docx
</commit_message>
<xml_diff>
--- a/docs/ChipsyTok_StatusBericht1.docx
+++ b/docs/ChipsyTok_StatusBericht1.docx
@@ -10,6 +10,7 @@
           <w14:reflection w14:blurRad="6350" w14:stA="55000" w14:stPos="0" w14:endA="300" w14:endPos="45500" w14:dist="0" w14:dir="5400000" w14:fadeDir="5400000" w14:sx="100000" w14:sy="-100000" w14:kx="0" w14:ky="0" w14:algn="bl"/>
         </w:rPr>
       </w:pPr>
+      <w:proofErr w:type="gramStart"/>
       <w:r>
         <w:rPr>
           <w14:reflection w14:blurRad="6350" w14:stA="55000" w14:stPos="0" w14:endA="300" w14:endPos="45500" w14:dist="0" w14:dir="5400000" w14:fadeDir="5400000" w14:sx="100000" w14:sy="-100000" w14:kx="0" w14:ky="0" w14:algn="bl"/>
@@ -22,6 +23,7 @@
         </w:rPr>
         <w:t>ChipsyTok</w:t>
       </w:r>
+      <w:proofErr w:type="gramEnd"/>
       <w:r>
         <w:rPr>
           <w14:reflection w14:blurRad="6350" w14:stA="55000" w14:stPos="0" w14:endA="300" w14:endPos="45500" w14:dist="0" w14:dir="5400000" w14:fadeDir="5400000" w14:sx="100000" w14:sy="-100000" w14:kx="0" w14:ky="0" w14:algn="bl"/>
@@ -29,10 +31,1732 @@
         <w:t>.-</w:t>
       </w:r>
     </w:p>
+    <w:p>
+      <w:r>
+        <w:rPr>
+          <w:b/>
+          <w:bCs/>
+        </w:rPr>
+        <w:t xml:space="preserve">Statusbericht 1 — </w:t>
+      </w:r>
+      <w:proofErr w:type="spellStart"/>
+      <w:r>
+        <w:rPr>
+          <w:b/>
+          <w:bCs/>
+        </w:rPr>
+        <w:t>ChipsyTok</w:t>
+      </w:r>
+      <w:proofErr w:type="spellEnd"/>
+    </w:p>
+    <w:p>
+      <w:r>
+        <w:rPr>
+          <w:b/>
+          <w:bCs/>
+        </w:rPr>
+        <w:t>Projektname:</w:t>
+      </w:r>
+      <w:r>
+        <w:t xml:space="preserve"> </w:t>
+      </w:r>
+      <w:proofErr w:type="spellStart"/>
+      <w:r>
+        <w:t>ChipsyTok</w:t>
+      </w:r>
+      <w:proofErr w:type="spellEnd"/>
+      <w:r>
+        <w:br/>
+      </w:r>
+      <w:r>
+        <w:rPr>
+          <w:b/>
+          <w:bCs/>
+        </w:rPr>
+        <w:t>Partner:</w:t>
+      </w:r>
+      <w:r>
+        <w:t xml:space="preserve"> Alessio, Jamie, </w:t>
+      </w:r>
+      <w:proofErr w:type="spellStart"/>
+      <w:r>
+        <w:t>Kush</w:t>
+      </w:r>
+      <w:proofErr w:type="spellEnd"/>
+      <w:r>
+        <w:br/>
+      </w:r>
+      <w:r>
+        <w:rPr>
+          <w:b/>
+          <w:bCs/>
+        </w:rPr>
+        <w:t>Autor:</w:t>
+      </w:r>
+      <w:r>
+        <w:t xml:space="preserve"> </w:t>
+      </w:r>
+      <w:r>
+        <w:t>Michael Wicki</w:t>
+      </w:r>
+      <w:r>
+        <w:br/>
+      </w:r>
+      <w:r>
+        <w:rPr>
+          <w:b/>
+          <w:bCs/>
+        </w:rPr>
+        <w:t>Version:</w:t>
+      </w:r>
+      <w:r>
+        <w:t xml:space="preserve"> 1.0</w:t>
+      </w:r>
+      <w:r>
+        <w:br/>
+      </w:r>
+      <w:r>
+        <w:rPr>
+          <w:b/>
+          <w:bCs/>
+        </w:rPr>
+        <w:t>Datum:</w:t>
+      </w:r>
+      <w:r>
+        <w:t xml:space="preserve"> </w:t>
+      </w:r>
+      <w:r>
+        <w:t>14.04.2025</w:t>
+      </w:r>
+    </w:p>
+    <w:p>
+      <w:r>
+        <w:pict w14:anchorId="628861D8">
+          <v:rect id="_x0000_i1087" style="width:0;height:1.5pt" o:hralign="center" o:hrstd="t" o:hr="t" fillcolor="#a0a0a0" stroked="f"/>
+        </w:pict>
+      </w:r>
+    </w:p>
+    <w:sdt>
+      <w:sdtPr>
+        <w:id w:val="-1788497406"/>
+        <w:docPartObj>
+          <w:docPartGallery w:val="Table of Contents"/>
+          <w:docPartUnique/>
+        </w:docPartObj>
+      </w:sdtPr>
+      <w:sdtEndPr>
+        <w:rPr>
+          <w:rFonts w:asciiTheme="minorHAnsi" w:eastAsiaTheme="minorEastAsia" w:hAnsiTheme="minorHAnsi" w:cstheme="minorBidi"/>
+          <w:b/>
+          <w:bCs/>
+          <w:color w:val="auto"/>
+          <w:sz w:val="21"/>
+          <w:szCs w:val="21"/>
+        </w:rPr>
+      </w:sdtEndPr>
+      <w:sdtContent>
+        <w:p>
+          <w:pPr>
+            <w:pStyle w:val="TOCHeading"/>
+          </w:pPr>
+          <w:r>
+            <w:t>Contents</w:t>
+          </w:r>
+        </w:p>
+        <w:p>
+          <w:pPr>
+            <w:pStyle w:val="TOC1"/>
+            <w:tabs>
+              <w:tab w:val="right" w:leader="dot" w:pos="9016"/>
+            </w:tabs>
+            <w:rPr>
+              <w:kern w:val="2"/>
+              <w:sz w:val="24"/>
+              <w:szCs w:val="24"/>
+              <w:lang w:eastAsia="en-CH"/>
+              <w14:ligatures w14:val="standardContextual"/>
+            </w:rPr>
+          </w:pPr>
+          <w:r>
+            <w:fldChar w:fldCharType="begin"/>
+          </w:r>
+          <w:r>
+            <w:instrText xml:space="preserve"> TOC \o "1-3" \h \z \u </w:instrText>
+          </w:r>
+          <w:r>
+            <w:fldChar w:fldCharType="separate"/>
+          </w:r>
+          <w:hyperlink w:anchor="_Toc195530440" w:history="1">
+            <w:r>
+              <w:rPr>
+                <w:rStyle w:val="Hyperlink"/>
+              </w:rPr>
+              <w:t>Projektstand (April 2025)</w:t>
+            </w:r>
+            <w:r>
+              <w:rPr>
+                <w:webHidden/>
+              </w:rPr>
+              <w:tab/>
+            </w:r>
+            <w:r>
+              <w:rPr>
+                <w:webHidden/>
+              </w:rPr>
+              <w:fldChar w:fldCharType="begin"/>
+            </w:r>
+            <w:r>
+              <w:rPr>
+                <w:webHidden/>
+              </w:rPr>
+              <w:instrText xml:space="preserve"> PAGEREF _Toc195530440 \h </w:instrText>
+            </w:r>
+            <w:r>
+              <w:rPr>
+                <w:webHidden/>
+              </w:rPr>
+            </w:r>
+            <w:r>
+              <w:rPr>
+                <w:webHidden/>
+              </w:rPr>
+              <w:fldChar w:fldCharType="separate"/>
+            </w:r>
+            <w:r>
+              <w:rPr>
+                <w:webHidden/>
+              </w:rPr>
+              <w:t>2</w:t>
+            </w:r>
+            <w:r>
+              <w:rPr>
+                <w:webHidden/>
+              </w:rPr>
+              <w:fldChar w:fldCharType="end"/>
+            </w:r>
+          </w:hyperlink>
+        </w:p>
+        <w:p>
+          <w:pPr>
+            <w:pStyle w:val="TOC2"/>
+            <w:tabs>
+              <w:tab w:val="right" w:leader="dot" w:pos="9016"/>
+            </w:tabs>
+            <w:rPr>
+              <w:kern w:val="2"/>
+              <w:sz w:val="24"/>
+              <w:szCs w:val="24"/>
+              <w:lang w:eastAsia="en-CH"/>
+              <w14:ligatures w14:val="standardContextual"/>
+            </w:rPr>
+          </w:pPr>
+          <w:hyperlink w:anchor="_Toc195530441" w:history="1">
+            <w:r>
+              <w:rPr>
+                <w:rStyle w:val="Hyperlink"/>
+              </w:rPr>
+              <w:t>Screenshots:</w:t>
+            </w:r>
+            <w:r>
+              <w:rPr>
+                <w:webHidden/>
+              </w:rPr>
+              <w:tab/>
+            </w:r>
+            <w:r>
+              <w:rPr>
+                <w:webHidden/>
+              </w:rPr>
+              <w:fldChar w:fldCharType="begin"/>
+            </w:r>
+            <w:r>
+              <w:rPr>
+                <w:webHidden/>
+              </w:rPr>
+              <w:instrText xml:space="preserve"> PAGEREF _Toc195530441 \h </w:instrText>
+            </w:r>
+            <w:r>
+              <w:rPr>
+                <w:webHidden/>
+              </w:rPr>
+            </w:r>
+            <w:r>
+              <w:rPr>
+                <w:webHidden/>
+              </w:rPr>
+              <w:fldChar w:fldCharType="separate"/>
+            </w:r>
+            <w:r>
+              <w:rPr>
+                <w:webHidden/>
+              </w:rPr>
+              <w:t>2</w:t>
+            </w:r>
+            <w:r>
+              <w:rPr>
+                <w:webHidden/>
+              </w:rPr>
+              <w:fldChar w:fldCharType="end"/>
+            </w:r>
+          </w:hyperlink>
+        </w:p>
+        <w:p>
+          <w:pPr>
+            <w:pStyle w:val="TOC1"/>
+            <w:tabs>
+              <w:tab w:val="right" w:leader="dot" w:pos="9016"/>
+            </w:tabs>
+            <w:rPr>
+              <w:kern w:val="2"/>
+              <w:sz w:val="24"/>
+              <w:szCs w:val="24"/>
+              <w:lang w:eastAsia="en-CH"/>
+              <w14:ligatures w14:val="standardContextual"/>
+            </w:rPr>
+          </w:pPr>
+          <w:hyperlink w:anchor="_Toc195530442" w:history="1">
+            <w:r>
+              <w:rPr>
+                <w:rStyle w:val="Hyperlink"/>
+              </w:rPr>
+              <w:t>Nächste Schritte:</w:t>
+            </w:r>
+            <w:r>
+              <w:rPr>
+                <w:webHidden/>
+              </w:rPr>
+              <w:tab/>
+            </w:r>
+            <w:r>
+              <w:rPr>
+                <w:webHidden/>
+              </w:rPr>
+              <w:fldChar w:fldCharType="begin"/>
+            </w:r>
+            <w:r>
+              <w:rPr>
+                <w:webHidden/>
+              </w:rPr>
+              <w:instrText xml:space="preserve"> PAGEREF _Toc195530442 \h </w:instrText>
+            </w:r>
+            <w:r>
+              <w:rPr>
+                <w:webHidden/>
+              </w:rPr>
+            </w:r>
+            <w:r>
+              <w:rPr>
+                <w:webHidden/>
+              </w:rPr>
+              <w:fldChar w:fldCharType="separate"/>
+            </w:r>
+            <w:r>
+              <w:rPr>
+                <w:webHidden/>
+              </w:rPr>
+              <w:t>3</w:t>
+            </w:r>
+            <w:r>
+              <w:rPr>
+                <w:webHidden/>
+              </w:rPr>
+              <w:fldChar w:fldCharType="end"/>
+            </w:r>
+          </w:hyperlink>
+        </w:p>
+        <w:p>
+          <w:pPr>
+            <w:pStyle w:val="TOC1"/>
+            <w:tabs>
+              <w:tab w:val="right" w:leader="dot" w:pos="9016"/>
+            </w:tabs>
+            <w:rPr>
+              <w:kern w:val="2"/>
+              <w:sz w:val="24"/>
+              <w:szCs w:val="24"/>
+              <w:lang w:eastAsia="en-CH"/>
+              <w14:ligatures w14:val="standardContextual"/>
+            </w:rPr>
+          </w:pPr>
+          <w:hyperlink w:anchor="_Toc195530443" w:history="1">
+            <w:r>
+              <w:rPr>
+                <w:rStyle w:val="Hyperlink"/>
+              </w:rPr>
+              <w:t>Fazit:</w:t>
+            </w:r>
+            <w:r>
+              <w:rPr>
+                <w:webHidden/>
+              </w:rPr>
+              <w:tab/>
+            </w:r>
+            <w:r>
+              <w:rPr>
+                <w:webHidden/>
+              </w:rPr>
+              <w:fldChar w:fldCharType="begin"/>
+            </w:r>
+            <w:r>
+              <w:rPr>
+                <w:webHidden/>
+              </w:rPr>
+              <w:instrText xml:space="preserve"> PAGEREF _Toc195530443 \h </w:instrText>
+            </w:r>
+            <w:r>
+              <w:rPr>
+                <w:webHidden/>
+              </w:rPr>
+            </w:r>
+            <w:r>
+              <w:rPr>
+                <w:webHidden/>
+              </w:rPr>
+              <w:fldChar w:fldCharType="separate"/>
+            </w:r>
+            <w:r>
+              <w:rPr>
+                <w:webHidden/>
+              </w:rPr>
+              <w:t>3</w:t>
+            </w:r>
+            <w:r>
+              <w:rPr>
+                <w:webHidden/>
+              </w:rPr>
+              <w:fldChar w:fldCharType="end"/>
+            </w:r>
+          </w:hyperlink>
+        </w:p>
+        <w:p>
+          <w:pPr>
+            <w:pStyle w:val="TOC2"/>
+            <w:tabs>
+              <w:tab w:val="right" w:leader="dot" w:pos="9016"/>
+            </w:tabs>
+            <w:rPr>
+              <w:kern w:val="2"/>
+              <w:sz w:val="24"/>
+              <w:szCs w:val="24"/>
+              <w:lang w:eastAsia="en-CH"/>
+              <w14:ligatures w14:val="standardContextual"/>
+            </w:rPr>
+          </w:pPr>
+          <w:hyperlink w:anchor="_Toc195530444" w:history="1">
+            <w:r>
+              <w:rPr>
+                <w:rStyle w:val="Hyperlink"/>
+              </w:rPr>
+              <w:t>Anlage:</w:t>
+            </w:r>
+            <w:r>
+              <w:rPr>
+                <w:webHidden/>
+              </w:rPr>
+              <w:tab/>
+            </w:r>
+            <w:r>
+              <w:rPr>
+                <w:webHidden/>
+              </w:rPr>
+              <w:fldChar w:fldCharType="begin"/>
+            </w:r>
+            <w:r>
+              <w:rPr>
+                <w:webHidden/>
+              </w:rPr>
+              <w:instrText xml:space="preserve"> PAGEREF _Toc195530444 \h </w:instrText>
+            </w:r>
+            <w:r>
+              <w:rPr>
+                <w:webHidden/>
+              </w:rPr>
+            </w:r>
+            <w:r>
+              <w:rPr>
+                <w:webHidden/>
+              </w:rPr>
+              <w:fldChar w:fldCharType="separate"/>
+            </w:r>
+            <w:r>
+              <w:rPr>
+                <w:webHidden/>
+              </w:rPr>
+              <w:t>3</w:t>
+            </w:r>
+            <w:r>
+              <w:rPr>
+                <w:webHidden/>
+              </w:rPr>
+              <w:fldChar w:fldCharType="end"/>
+            </w:r>
+          </w:hyperlink>
+        </w:p>
+        <w:p>
+          <w:pPr>
+            <w:pStyle w:val="TOC3"/>
+            <w:tabs>
+              <w:tab w:val="right" w:leader="dot" w:pos="9016"/>
+            </w:tabs>
+            <w:rPr>
+              <w:kern w:val="2"/>
+              <w:sz w:val="24"/>
+              <w:szCs w:val="24"/>
+              <w:lang w:eastAsia="en-CH"/>
+              <w14:ligatures w14:val="standardContextual"/>
+            </w:rPr>
+          </w:pPr>
+          <w:hyperlink w:anchor="_Toc195530445" w:history="1">
+            <w:r>
+              <w:rPr>
+                <w:rStyle w:val="Hyperlink"/>
+              </w:rPr>
+              <w:t>Add Bild</w:t>
+            </w:r>
+            <w:r>
+              <w:rPr>
+                <w:webHidden/>
+              </w:rPr>
+              <w:tab/>
+            </w:r>
+            <w:r>
+              <w:rPr>
+                <w:webHidden/>
+              </w:rPr>
+              <w:fldChar w:fldCharType="begin"/>
+            </w:r>
+            <w:r>
+              <w:rPr>
+                <w:webHidden/>
+              </w:rPr>
+              <w:instrText xml:space="preserve"> PAGEREF _Toc195530445 \h </w:instrText>
+            </w:r>
+            <w:r>
+              <w:rPr>
+                <w:webHidden/>
+              </w:rPr>
+            </w:r>
+            <w:r>
+              <w:rPr>
+                <w:webHidden/>
+              </w:rPr>
+              <w:fldChar w:fldCharType="separate"/>
+            </w:r>
+            <w:r>
+              <w:rPr>
+                <w:webHidden/>
+              </w:rPr>
+              <w:t>3</w:t>
+            </w:r>
+            <w:r>
+              <w:rPr>
+                <w:webHidden/>
+              </w:rPr>
+              <w:fldChar w:fldCharType="end"/>
+            </w:r>
+          </w:hyperlink>
+        </w:p>
+        <w:p>
+          <w:pPr>
+            <w:pStyle w:val="TOC3"/>
+            <w:tabs>
+              <w:tab w:val="right" w:leader="dot" w:pos="9016"/>
+            </w:tabs>
+            <w:rPr>
+              <w:kern w:val="2"/>
+              <w:sz w:val="24"/>
+              <w:szCs w:val="24"/>
+              <w:lang w:eastAsia="en-CH"/>
+              <w14:ligatures w14:val="standardContextual"/>
+            </w:rPr>
+          </w:pPr>
+          <w:hyperlink w:anchor="_Toc195530446" w:history="1">
+            <w:r>
+              <w:rPr>
+                <w:rStyle w:val="Hyperlink"/>
+              </w:rPr>
+              <w:t>Profil teilen = Qr Code</w:t>
+            </w:r>
+            <w:r>
+              <w:rPr>
+                <w:webHidden/>
+              </w:rPr>
+              <w:tab/>
+            </w:r>
+            <w:r>
+              <w:rPr>
+                <w:webHidden/>
+              </w:rPr>
+              <w:fldChar w:fldCharType="begin"/>
+            </w:r>
+            <w:r>
+              <w:rPr>
+                <w:webHidden/>
+              </w:rPr>
+              <w:instrText xml:space="preserve"> PAGEREF _Toc195530446 \h </w:instrText>
+            </w:r>
+            <w:r>
+              <w:rPr>
+                <w:webHidden/>
+              </w:rPr>
+            </w:r>
+            <w:r>
+              <w:rPr>
+                <w:webHidden/>
+              </w:rPr>
+              <w:fldChar w:fldCharType="separate"/>
+            </w:r>
+            <w:r>
+              <w:rPr>
+                <w:webHidden/>
+              </w:rPr>
+              <w:t>3</w:t>
+            </w:r>
+            <w:r>
+              <w:rPr>
+                <w:webHidden/>
+              </w:rPr>
+              <w:fldChar w:fldCharType="end"/>
+            </w:r>
+          </w:hyperlink>
+        </w:p>
+        <w:p>
+          <w:pPr>
+            <w:pStyle w:val="TOC3"/>
+            <w:tabs>
+              <w:tab w:val="right" w:leader="dot" w:pos="9016"/>
+            </w:tabs>
+            <w:rPr>
+              <w:kern w:val="2"/>
+              <w:sz w:val="24"/>
+              <w:szCs w:val="24"/>
+              <w:lang w:eastAsia="en-CH"/>
+              <w14:ligatures w14:val="standardContextual"/>
+            </w:rPr>
+          </w:pPr>
+          <w:hyperlink w:anchor="_Toc195530447" w:history="1">
+            <w:r>
+              <w:rPr>
+                <w:rStyle w:val="Hyperlink"/>
+              </w:rPr>
+              <w:t>Login seite:</w:t>
+            </w:r>
+            <w:r>
+              <w:rPr>
+                <w:webHidden/>
+              </w:rPr>
+              <w:tab/>
+            </w:r>
+            <w:r>
+              <w:rPr>
+                <w:webHidden/>
+              </w:rPr>
+              <w:fldChar w:fldCharType="begin"/>
+            </w:r>
+            <w:r>
+              <w:rPr>
+                <w:webHidden/>
+              </w:rPr>
+              <w:instrText xml:space="preserve"> PAGEREF _Toc195530447 \h </w:instrText>
+            </w:r>
+            <w:r>
+              <w:rPr>
+                <w:webHidden/>
+              </w:rPr>
+            </w:r>
+            <w:r>
+              <w:rPr>
+                <w:webHidden/>
+              </w:rPr>
+              <w:fldChar w:fldCharType="separate"/>
+            </w:r>
+            <w:r>
+              <w:rPr>
+                <w:webHidden/>
+              </w:rPr>
+              <w:t>4</w:t>
+            </w:r>
+            <w:r>
+              <w:rPr>
+                <w:webHidden/>
+              </w:rPr>
+              <w:fldChar w:fldCharType="end"/>
+            </w:r>
+          </w:hyperlink>
+        </w:p>
+        <w:p>
+          <w:pPr>
+            <w:pStyle w:val="TOC3"/>
+            <w:tabs>
+              <w:tab w:val="right" w:leader="dot" w:pos="9016"/>
+            </w:tabs>
+            <w:rPr>
+              <w:kern w:val="2"/>
+              <w:sz w:val="24"/>
+              <w:szCs w:val="24"/>
+              <w:lang w:eastAsia="en-CH"/>
+              <w14:ligatures w14:val="standardContextual"/>
+            </w:rPr>
+          </w:pPr>
+          <w:hyperlink w:anchor="_Toc195530448" w:history="1">
+            <w:r>
+              <w:rPr>
+                <w:rStyle w:val="Hyperlink"/>
+              </w:rPr>
+              <w:t>Forgot Password Pop up:</w:t>
+            </w:r>
+            <w:r>
+              <w:rPr>
+                <w:webHidden/>
+              </w:rPr>
+              <w:tab/>
+            </w:r>
+            <w:r>
+              <w:rPr>
+                <w:webHidden/>
+              </w:rPr>
+              <w:fldChar w:fldCharType="begin"/>
+            </w:r>
+            <w:r>
+              <w:rPr>
+                <w:webHidden/>
+              </w:rPr>
+              <w:instrText xml:space="preserve"> PAGEREF _Toc195530448 \h </w:instrText>
+            </w:r>
+            <w:r>
+              <w:rPr>
+                <w:webHidden/>
+              </w:rPr>
+            </w:r>
+            <w:r>
+              <w:rPr>
+                <w:webHidden/>
+              </w:rPr>
+              <w:fldChar w:fldCharType="separate"/>
+            </w:r>
+            <w:r>
+              <w:rPr>
+                <w:webHidden/>
+              </w:rPr>
+              <w:t>4</w:t>
+            </w:r>
+            <w:r>
+              <w:rPr>
+                <w:webHidden/>
+              </w:rPr>
+              <w:fldChar w:fldCharType="end"/>
+            </w:r>
+          </w:hyperlink>
+        </w:p>
+        <w:p>
+          <w:pPr>
+            <w:pStyle w:val="TOC3"/>
+            <w:tabs>
+              <w:tab w:val="right" w:leader="dot" w:pos="9016"/>
+            </w:tabs>
+            <w:rPr>
+              <w:kern w:val="2"/>
+              <w:sz w:val="24"/>
+              <w:szCs w:val="24"/>
+              <w:lang w:eastAsia="en-CH"/>
+              <w14:ligatures w14:val="standardContextual"/>
+            </w:rPr>
+          </w:pPr>
+          <w:hyperlink w:anchor="_Toc195530449" w:history="1">
+            <w:r>
+              <w:rPr>
+                <w:rStyle w:val="Hyperlink"/>
+              </w:rPr>
+              <w:t>Partner ChipslyFans</w:t>
+            </w:r>
+            <w:r>
+              <w:rPr>
+                <w:webHidden/>
+              </w:rPr>
+              <w:tab/>
+            </w:r>
+            <w:r>
+              <w:rPr>
+                <w:webHidden/>
+              </w:rPr>
+              <w:fldChar w:fldCharType="begin"/>
+            </w:r>
+            <w:r>
+              <w:rPr>
+                <w:webHidden/>
+              </w:rPr>
+              <w:instrText xml:space="preserve"> PAGEREF _Toc195530449 \h </w:instrText>
+            </w:r>
+            <w:r>
+              <w:rPr>
+                <w:webHidden/>
+              </w:rPr>
+            </w:r>
+            <w:r>
+              <w:rPr>
+                <w:webHidden/>
+              </w:rPr>
+              <w:fldChar w:fldCharType="separate"/>
+            </w:r>
+            <w:r>
+              <w:rPr>
+                <w:webHidden/>
+              </w:rPr>
+              <w:t>4</w:t>
+            </w:r>
+            <w:r>
+              <w:rPr>
+                <w:webHidden/>
+              </w:rPr>
+              <w:fldChar w:fldCharType="end"/>
+            </w:r>
+          </w:hyperlink>
+        </w:p>
+        <w:p>
+          <w:pPr>
+            <w:pStyle w:val="TOC3"/>
+            <w:tabs>
+              <w:tab w:val="right" w:leader="dot" w:pos="9016"/>
+            </w:tabs>
+            <w:rPr>
+              <w:kern w:val="2"/>
+              <w:sz w:val="24"/>
+              <w:szCs w:val="24"/>
+              <w:lang w:eastAsia="en-CH"/>
+              <w14:ligatures w14:val="standardContextual"/>
+            </w:rPr>
+          </w:pPr>
+          <w:hyperlink w:anchor="_Toc195530450" w:history="1">
+            <w:r>
+              <w:rPr>
+                <w:rStyle w:val="Hyperlink"/>
+              </w:rPr>
+              <w:t>Sign Up</w:t>
+            </w:r>
+            <w:r>
+              <w:rPr>
+                <w:webHidden/>
+              </w:rPr>
+              <w:tab/>
+            </w:r>
+            <w:r>
+              <w:rPr>
+                <w:webHidden/>
+              </w:rPr>
+              <w:fldChar w:fldCharType="begin"/>
+            </w:r>
+            <w:r>
+              <w:rPr>
+                <w:webHidden/>
+              </w:rPr>
+              <w:instrText xml:space="preserve"> PAGEREF _Toc195530450 \h </w:instrText>
+            </w:r>
+            <w:r>
+              <w:rPr>
+                <w:webHidden/>
+              </w:rPr>
+            </w:r>
+            <w:r>
+              <w:rPr>
+                <w:webHidden/>
+              </w:rPr>
+              <w:fldChar w:fldCharType="separate"/>
+            </w:r>
+            <w:r>
+              <w:rPr>
+                <w:webHidden/>
+              </w:rPr>
+              <w:t>5</w:t>
+            </w:r>
+            <w:r>
+              <w:rPr>
+                <w:webHidden/>
+              </w:rPr>
+              <w:fldChar w:fldCharType="end"/>
+            </w:r>
+          </w:hyperlink>
+        </w:p>
+        <w:p>
+          <w:pPr>
+            <w:pStyle w:val="TOC3"/>
+            <w:tabs>
+              <w:tab w:val="right" w:leader="dot" w:pos="9016"/>
+            </w:tabs>
+            <w:rPr>
+              <w:kern w:val="2"/>
+              <w:sz w:val="24"/>
+              <w:szCs w:val="24"/>
+              <w:lang w:eastAsia="en-CH"/>
+              <w14:ligatures w14:val="standardContextual"/>
+            </w:rPr>
+          </w:pPr>
+          <w:hyperlink w:anchor="_Toc195530451" w:history="1">
+            <w:r>
+              <w:rPr>
+                <w:rStyle w:val="Hyperlink"/>
+              </w:rPr>
+              <w:t>Mockup</w:t>
+            </w:r>
+            <w:r>
+              <w:rPr>
+                <w:webHidden/>
+              </w:rPr>
+              <w:tab/>
+            </w:r>
+            <w:r>
+              <w:rPr>
+                <w:webHidden/>
+              </w:rPr>
+              <w:fldChar w:fldCharType="begin"/>
+            </w:r>
+            <w:r>
+              <w:rPr>
+                <w:webHidden/>
+              </w:rPr>
+              <w:instrText xml:space="preserve"> PAGEREF _Toc195530451 \h </w:instrText>
+            </w:r>
+            <w:r>
+              <w:rPr>
+                <w:webHidden/>
+              </w:rPr>
+            </w:r>
+            <w:r>
+              <w:rPr>
+                <w:webHidden/>
+              </w:rPr>
+              <w:fldChar w:fldCharType="separate"/>
+            </w:r>
+            <w:r>
+              <w:rPr>
+                <w:webHidden/>
+              </w:rPr>
+              <w:t>5</w:t>
+            </w:r>
+            <w:r>
+              <w:rPr>
+                <w:webHidden/>
+              </w:rPr>
+              <w:fldChar w:fldCharType="end"/>
+            </w:r>
+          </w:hyperlink>
+        </w:p>
+        <w:p>
+          <w:r>
+            <w:rPr>
+              <w:b/>
+              <w:bCs/>
+            </w:rPr>
+            <w:fldChar w:fldCharType="end"/>
+          </w:r>
+        </w:p>
+      </w:sdtContent>
+    </w:sdt>
+    <w:p>
+      <w:r>
+        <w:pict w14:anchorId="5A5F9715">
+          <v:rect id="_x0000_i1056" style="width:0;height:1.5pt" o:hralign="center" o:hrstd="t" o:hr="t" fillcolor="#a0a0a0" stroked="f"/>
+        </w:pict>
+      </w:r>
+    </w:p>
+    <w:p>
+      <w:pPr>
+        <w:pStyle w:val="Heading1"/>
+      </w:pPr>
+    </w:p>
+    <w:p>
+      <w:pPr>
+        <w:pStyle w:val="Heading1"/>
+        <w:jc w:val="left"/>
+      </w:pPr>
+    </w:p>
     <w:p/>
+    <w:p>
+      <w:pPr>
+        <w:pStyle w:val="Heading1"/>
+      </w:pPr>
+      <w:bookmarkStart w:id="0" w:name="_Toc195530440"/>
+      <w:r>
+        <w:lastRenderedPageBreak/>
+        <w:t>Projektstand (April 2025)</w:t>
+      </w:r>
+      <w:bookmarkEnd w:id="0"/>
+    </w:p>
+    <w:p>
+      <w:r>
+        <w:t xml:space="preserve">Unsere Web-Applikation </w:t>
+      </w:r>
+      <w:proofErr w:type="spellStart"/>
+      <w:r>
+        <w:t>ChipsyTok</w:t>
+      </w:r>
+      <w:proofErr w:type="spellEnd"/>
+      <w:r>
+        <w:t xml:space="preserve"> entwickelt sich aktuell schneller als ursprünglich geplant. Wir haben die Mockups bereits vollständig erstellt, diese dienen uns als klare visuelle Grundlage für die weitere Umsetzung. Das Frontend ist in einem sehr fortgeschrittenen Zustand: Alle Seiten sind nahezu fertig, lediglich die Startseite (Home) benötigt noch den finalen Feinschliff. Die Login- und Registrierungsfunktionen innerhalb der App sind bereits implementiert und funktionieren wie gewünscht. "</w:t>
+      </w:r>
+      <w:proofErr w:type="spellStart"/>
+      <w:r>
+        <w:t>Sign</w:t>
+      </w:r>
+      <w:proofErr w:type="spellEnd"/>
+      <w:r>
+        <w:t xml:space="preserve"> In" und "Login" laufen stabil und bieten bereits ein solides Benutzererlebnis.</w:t>
+      </w:r>
+    </w:p>
+    <w:p>
+      <w:r>
+        <w:t>Das Backend hingegen ist aktuell noch in der Entstehung. Die Arbeiten an der Datenbankstruktur stehen unmittelbar bevor. Wir planen die Nutzung einer SQL-Datenbank, wie ursprünglich im Projektplan vorgesehen. Die Datenbank wird von Anfang an mehrsprachige Inhalte berücksichtigen, indem wir pro Post Übersetzungen in mehreren Sprachen hinterlegen. So gewährleisten wir, dass die Mehrsprachigkeit auch auf Datenebene sauber abgebildet wird.</w:t>
+      </w:r>
+    </w:p>
+    <w:p>
+      <w:r>
+        <w:t xml:space="preserve">Für die Mehrsprachigkeit im Frontend setzen wir auf das Framework </w:t>
+      </w:r>
+      <w:proofErr w:type="spellStart"/>
+      <w:r>
+        <w:rPr>
+          <w:b/>
+          <w:bCs/>
+        </w:rPr>
+        <w:t>Nuxt</w:t>
+      </w:r>
+      <w:proofErr w:type="spellEnd"/>
+      <w:r>
+        <w:rPr>
+          <w:b/>
+          <w:bCs/>
+        </w:rPr>
+        <w:t xml:space="preserve"> i18n</w:t>
+      </w:r>
+      <w:r>
+        <w:t>, welches uns erlaubt, die Inhalte dynamisch zwischen den gewählten Sprachen umzuschalten. Zusätzlich wird darauf geachtet, dass auch zukünftige Erweiterungen auf zusätzliche Sprachen problemlos möglich bleiben.</w:t>
+      </w:r>
+    </w:p>
+    <w:p>
+      <w:r>
+        <w:t>Das Backend-</w:t>
+      </w:r>
+      <w:proofErr w:type="spellStart"/>
+      <w:r>
+        <w:t>Deployment</w:t>
+      </w:r>
+      <w:proofErr w:type="spellEnd"/>
+      <w:r>
+        <w:t xml:space="preserve"> auf einem Hosting-Server ist zu diesem Zeitpunkt noch nicht erfolgt, jedoch wurden bereits lokale Funktionstests für das Frontend und die Anbindung der Anmeldefunktionen erfolgreich durchgeführt.</w:t>
+      </w:r>
+    </w:p>
+    <w:p>
+      <w:r>
+        <w:t>Momentan arbeiten wir intensiv an der Integration unseres Partnerprojekts "</w:t>
+      </w:r>
+      <w:proofErr w:type="spellStart"/>
+      <w:r>
+        <w:t>ChipslyFans</w:t>
+      </w:r>
+      <w:proofErr w:type="spellEnd"/>
+      <w:r>
+        <w:t>". Ziel ist es, eine sinnvolle Verknüpfung zwischen beiden Projekten herzustellen, um Synergien zu nutzen und gemeinsame Funktionen zu ermöglichen. Sobald dieser Schritt abgeschlossen ist, konzentrieren wir uns auf die Backend-Implementierung, um unsere Feed- und Upload-Funktionen einzubinden.</w:t>
+      </w:r>
+    </w:p>
+    <w:p>
+      <w:r>
+        <w:t>Zusammengefasst verläuft unser Projekt bisher sehr positiv und wir befinden uns leicht vor dem geplanten Zeitplan. Eventuelle Herausforderungen, wie die Backend-Integration oder die Verknüpfung der mehrsprachigen Datenbankstruktur, haben wir im Blick und werden sie mit konsequenter Arbeit im Team adressieren.</w:t>
+      </w:r>
+    </w:p>
+    <w:p>
+      <w:r>
+        <w:pict w14:anchorId="6147CD37">
+          <v:rect id="_x0000_i1092" style="width:0;height:1.5pt" o:hralign="center" o:hrstd="t" o:hr="t" fillcolor="#a0a0a0" stroked="f"/>
+        </w:pict>
+      </w:r>
+    </w:p>
+    <w:p>
+      <w:pPr>
+        <w:jc w:val="center"/>
+      </w:pPr>
+      <w:bookmarkStart w:id="1" w:name="_Toc195530441"/>
+      <w:r>
+        <w:rPr>
+          <w:rStyle w:val="Heading2Char"/>
+        </w:rPr>
+        <w:t>Screenshots:</w:t>
+      </w:r>
+      <w:bookmarkEnd w:id="1"/>
+      <w:r>
+        <w:br/>
+        <w:t>Wir haben bereits erste Screenshots von unseren Mockups und bestehenden Frontend-Seiten erstellt, die den bisherigen Stand gut dokumentieren. Diese werden dem Bericht als Anlage beigefügt.</w:t>
+      </w:r>
+    </w:p>
+    <w:p>
+      <w:r>
+        <w:pict w14:anchorId="2033F37F">
+          <v:rect id="_x0000_i1078" style="width:0;height:1.5pt" o:hralign="center" o:hrstd="t" o:hr="t" fillcolor="#a0a0a0" stroked="f"/>
+        </w:pict>
+      </w:r>
+    </w:p>
+    <w:p>
+      <w:pPr>
+        <w:pStyle w:val="Heading1"/>
+        <w:jc w:val="left"/>
+      </w:pPr>
+    </w:p>
+    <w:p>
+      <w:pPr>
+        <w:pStyle w:val="Heading1"/>
+        <w:jc w:val="left"/>
+      </w:pPr>
+      <w:bookmarkStart w:id="2" w:name="_Toc195530442"/>
+      <w:r>
+        <w:t>Nächste Schritte:</w:t>
+      </w:r>
+      <w:bookmarkEnd w:id="2"/>
+    </w:p>
+    <w:p>
+      <w:pPr>
+        <w:numPr>
+          <w:ilvl w:val="0"/>
+          <w:numId w:val="9"/>
+        </w:numPr>
+      </w:pPr>
+      <w:r>
+        <w:t>Abschluss der Frontend-Startseite</w:t>
+      </w:r>
+    </w:p>
+    <w:p>
+      <w:pPr>
+        <w:numPr>
+          <w:ilvl w:val="0"/>
+          <w:numId w:val="9"/>
+        </w:numPr>
+      </w:pPr>
+      <w:r>
+        <w:t xml:space="preserve">Entwicklung des </w:t>
+      </w:r>
+      <w:proofErr w:type="spellStart"/>
+      <w:r>
+        <w:t>Backends</w:t>
+      </w:r>
+      <w:proofErr w:type="spellEnd"/>
+      <w:r>
+        <w:t xml:space="preserve"> inkl. Datenbankanbindung</w:t>
+      </w:r>
+    </w:p>
+    <w:p>
+      <w:pPr>
+        <w:numPr>
+          <w:ilvl w:val="0"/>
+          <w:numId w:val="9"/>
+        </w:numPr>
+      </w:pPr>
+      <w:r>
+        <w:t xml:space="preserve">Verknüpfung </w:t>
+      </w:r>
+      <w:proofErr w:type="spellStart"/>
+      <w:r>
+        <w:t>ChipsyTok</w:t>
+      </w:r>
+      <w:proofErr w:type="spellEnd"/>
+      <w:r>
+        <w:t xml:space="preserve"> &amp; </w:t>
+      </w:r>
+      <w:proofErr w:type="spellStart"/>
+      <w:r>
+        <w:t>ChipslyFans</w:t>
+      </w:r>
+      <w:proofErr w:type="spellEnd"/>
+    </w:p>
+    <w:p>
+      <w:pPr>
+        <w:numPr>
+          <w:ilvl w:val="0"/>
+          <w:numId w:val="9"/>
+        </w:numPr>
+      </w:pPr>
+      <w:r>
+        <w:t>Vorbereitung auf erste Integrations- und Funktionstests</w:t>
+      </w:r>
+    </w:p>
+    <w:p>
+      <w:pPr>
+        <w:numPr>
+          <w:ilvl w:val="0"/>
+          <w:numId w:val="9"/>
+        </w:numPr>
+      </w:pPr>
+      <w:r>
+        <w:t>Weiterführung der Mehrsprachigkeit auf Datenbankebene</w:t>
+      </w:r>
+    </w:p>
+    <w:p>
+      <w:pPr>
+        <w:numPr>
+          <w:ilvl w:val="0"/>
+          <w:numId w:val="9"/>
+        </w:numPr>
+      </w:pPr>
+      <w:r>
+        <w:t>Hosting-Vorbereitung für das Backend</w:t>
+      </w:r>
+    </w:p>
+    <w:p>
+      <w:r>
+        <w:pict w14:anchorId="04111413">
+          <v:rect id="_x0000_i1079" style="width:0;height:1.5pt" o:hralign="center" o:hrstd="t" o:hr="t" fillcolor="#a0a0a0" stroked="f"/>
+        </w:pict>
+      </w:r>
+    </w:p>
+    <w:p>
+      <w:pPr>
+        <w:jc w:val="center"/>
+      </w:pPr>
+      <w:bookmarkStart w:id="3" w:name="_Toc195530443"/>
+      <w:r>
+        <w:rPr>
+          <w:rStyle w:val="Heading1Char"/>
+        </w:rPr>
+        <w:t>Fazit:</w:t>
+      </w:r>
+      <w:bookmarkEnd w:id="3"/>
+      <w:r>
+        <w:br/>
+      </w:r>
+      <w:proofErr w:type="spellStart"/>
+      <w:r>
+        <w:t>ChipsyTok</w:t>
+      </w:r>
+      <w:proofErr w:type="spellEnd"/>
+      <w:r>
+        <w:t xml:space="preserve"> ist auf einem sehr guten Weg. Unser Team arbeitet effizient und produktiv, wodurch wir aktuell sogar schneller als geplant vorankommen. Mit klaren nächsten Schritten und einer guten Teamdynamik sind wir zuversichtlich, dass wir das Projekt erfolgreich abschliessen werden.</w:t>
+      </w:r>
+    </w:p>
+    <w:p>
+      <w:r>
+        <w:pict w14:anchorId="1E3BD494">
+          <v:rect id="_x0000_i1080" style="width:0;height:1.5pt" o:hralign="center" o:hrstd="t" o:hr="t" fillcolor="#a0a0a0" stroked="f"/>
+        </w:pict>
+      </w:r>
+    </w:p>
+    <w:p>
+      <w:pPr>
+        <w:pStyle w:val="Heading2"/>
+        <w:jc w:val="left"/>
+      </w:pPr>
+      <w:bookmarkStart w:id="4" w:name="_Toc195530444"/>
+      <w:r>
+        <w:t>Anlage:</w:t>
+      </w:r>
+      <w:bookmarkEnd w:id="4"/>
+    </w:p>
+    <w:p>
+      <w:pPr>
+        <w:pStyle w:val="Heading3"/>
+        <w:jc w:val="center"/>
+      </w:pPr>
+      <w:bookmarkStart w:id="5" w:name="_Toc195530445"/>
+      <w:r>
+        <w:t>Add Bild</w:t>
+      </w:r>
+      <w:bookmarkEnd w:id="5"/>
+    </w:p>
+    <w:p>
+      <w:pPr>
+        <w:jc w:val="center"/>
+      </w:pPr>
+      <w:r>
+        <w:drawing>
+          <wp:inline distT="0" distB="0" distL="0" distR="0" wp14:anchorId="2A797D21" wp14:editId="3F1F04D9">
+            <wp:extent cx="3249930" cy="2122212"/>
+            <wp:effectExtent l="0" t="0" r="7620" b="0"/>
+            <wp:docPr id="1301915340" name="Picture 1" descr="A screenshot of a computer&#10;&#10;AI-generated content may be incorrect."/>
+            <wp:cNvGraphicFramePr>
+              <a:graphicFrameLocks xmlns:a="http://schemas.openxmlformats.org/drawingml/2006/main" noChangeAspect="1"/>
+            </wp:cNvGraphicFramePr>
+            <a:graphic xmlns:a="http://schemas.openxmlformats.org/drawingml/2006/main">
+              <a:graphicData uri="http://schemas.openxmlformats.org/drawingml/2006/picture">
+                <pic:pic xmlns:pic="http://schemas.openxmlformats.org/drawingml/2006/picture">
+                  <pic:nvPicPr>
+                    <pic:cNvPr id="1301915340" name="Picture 1" descr="A screenshot of a computer&#10;&#10;AI-generated content may be incorrect."/>
+                    <pic:cNvPicPr/>
+                  </pic:nvPicPr>
+                  <pic:blipFill>
+                    <a:blip r:embed="rId8"/>
+                    <a:stretch>
+                      <a:fillRect/>
+                    </a:stretch>
+                  </pic:blipFill>
+                  <pic:spPr>
+                    <a:xfrm>
+                      <a:off x="0" y="0"/>
+                      <a:ext cx="3279515" cy="2141531"/>
+                    </a:xfrm>
+                    <a:prstGeom prst="rect">
+                      <a:avLst/>
+                    </a:prstGeom>
+                  </pic:spPr>
+                </pic:pic>
+              </a:graphicData>
+            </a:graphic>
+          </wp:inline>
+        </w:drawing>
+      </w:r>
+    </w:p>
+    <w:p>
+      <w:pPr>
+        <w:pStyle w:val="Heading3"/>
+        <w:jc w:val="center"/>
+      </w:pPr>
+      <w:bookmarkStart w:id="6" w:name="_Toc195530446"/>
+      <w:r>
+        <w:t xml:space="preserve">Profil teilen = </w:t>
+      </w:r>
+      <w:proofErr w:type="spellStart"/>
+      <w:r>
+        <w:t>Qr</w:t>
+      </w:r>
+      <w:proofErr w:type="spellEnd"/>
+      <w:r>
+        <w:t xml:space="preserve"> Code</w:t>
+      </w:r>
+      <w:bookmarkEnd w:id="6"/>
+    </w:p>
+    <w:p>
+      <w:pPr>
+        <w:jc w:val="center"/>
+      </w:pPr>
+      <w:r>
+        <w:drawing>
+          <wp:anchor distT="0" distB="0" distL="114300" distR="114300" simplePos="0" relativeHeight="251658240" behindDoc="0" locked="0" layoutInCell="1" allowOverlap="1" wp14:anchorId="6530B990" wp14:editId="467D2D76">
+            <wp:simplePos x="0" y="0"/>
+            <wp:positionH relativeFrom="column">
+              <wp:posOffset>1472333</wp:posOffset>
+            </wp:positionH>
+            <wp:positionV relativeFrom="paragraph">
+              <wp:posOffset>123159</wp:posOffset>
+            </wp:positionV>
+            <wp:extent cx="2661473" cy="1158240"/>
+            <wp:effectExtent l="0" t="0" r="5715" b="3810"/>
+            <wp:wrapNone/>
+            <wp:docPr id="1823994048" name="Picture 1" descr="A screenshot of a computer&#10;&#10;AI-generated content may be incorrect."/>
+            <wp:cNvGraphicFramePr>
+              <a:graphicFrameLocks xmlns:a="http://schemas.openxmlformats.org/drawingml/2006/main" noChangeAspect="1"/>
+            </wp:cNvGraphicFramePr>
+            <a:graphic xmlns:a="http://schemas.openxmlformats.org/drawingml/2006/main">
+              <a:graphicData uri="http://schemas.openxmlformats.org/drawingml/2006/picture">
+                <pic:pic xmlns:pic="http://schemas.openxmlformats.org/drawingml/2006/picture">
+                  <pic:nvPicPr>
+                    <pic:cNvPr id="1823994048" name="Picture 1" descr="A screenshot of a computer&#10;&#10;AI-generated content may be incorrect."/>
+                    <pic:cNvPicPr/>
+                  </pic:nvPicPr>
+                  <pic:blipFill>
+                    <a:blip r:embed="rId9" cstate="print">
+                      <a:extLst>
+                        <a:ext uri="{28A0092B-C50C-407E-A947-70E740481C1C}">
+                          <a14:useLocalDpi xmlns:a14="http://schemas.microsoft.com/office/drawing/2010/main" val="0"/>
+                        </a:ext>
+                      </a:extLst>
+                    </a:blip>
+                    <a:stretch>
+                      <a:fillRect/>
+                    </a:stretch>
+                  </pic:blipFill>
+                  <pic:spPr>
+                    <a:xfrm>
+                      <a:off x="0" y="0"/>
+                      <a:ext cx="2661473" cy="1158240"/>
+                    </a:xfrm>
+                    <a:prstGeom prst="rect">
+                      <a:avLst/>
+                    </a:prstGeom>
+                  </pic:spPr>
+                </pic:pic>
+              </a:graphicData>
+            </a:graphic>
+            <wp14:sizeRelH relativeFrom="margin">
+              <wp14:pctWidth>0</wp14:pctWidth>
+            </wp14:sizeRelH>
+            <wp14:sizeRelV relativeFrom="margin">
+              <wp14:pctHeight>0</wp14:pctHeight>
+            </wp14:sizeRelV>
+          </wp:anchor>
+        </w:drawing>
+      </w:r>
+    </w:p>
+    <w:p>
+      <w:pPr>
+        <w:jc w:val="center"/>
+      </w:pPr>
+    </w:p>
+    <w:p>
+      <w:pPr>
+        <w:jc w:val="center"/>
+      </w:pPr>
+    </w:p>
+    <w:p>
+      <w:pPr>
+        <w:jc w:val="center"/>
+      </w:pPr>
+    </w:p>
+    <w:p>
+      <w:pPr>
+        <w:jc w:val="center"/>
+      </w:pPr>
+    </w:p>
+    <w:p>
+      <w:pPr>
+        <w:pStyle w:val="Heading3"/>
+        <w:jc w:val="center"/>
+      </w:pPr>
+      <w:bookmarkStart w:id="7" w:name="_Toc195530447"/>
+      <w:r>
+        <w:t xml:space="preserve">Login </w:t>
+      </w:r>
+      <w:proofErr w:type="spellStart"/>
+      <w:r>
+        <w:t>seite</w:t>
+      </w:r>
+      <w:proofErr w:type="spellEnd"/>
+      <w:r>
+        <w:t>:</w:t>
+      </w:r>
+      <w:bookmarkEnd w:id="7"/>
+    </w:p>
+    <w:p>
+      <w:pPr>
+        <w:jc w:val="center"/>
+      </w:pPr>
+      <w:r>
+        <w:drawing>
+          <wp:inline distT="0" distB="0" distL="0" distR="0" wp14:anchorId="46782373" wp14:editId="4F636244">
+            <wp:extent cx="5731510" cy="2959735"/>
+            <wp:effectExtent l="0" t="0" r="2540" b="0"/>
+            <wp:docPr id="2011484339" name="Picture 1" descr="A screen shot of a computer screen&#10;&#10;AI-generated content may be incorrect."/>
+            <wp:cNvGraphicFramePr>
+              <a:graphicFrameLocks xmlns:a="http://schemas.openxmlformats.org/drawingml/2006/main" noChangeAspect="1"/>
+            </wp:cNvGraphicFramePr>
+            <a:graphic xmlns:a="http://schemas.openxmlformats.org/drawingml/2006/main">
+              <a:graphicData uri="http://schemas.openxmlformats.org/drawingml/2006/picture">
+                <pic:pic xmlns:pic="http://schemas.openxmlformats.org/drawingml/2006/picture">
+                  <pic:nvPicPr>
+                    <pic:cNvPr id="2011484339" name="Picture 1" descr="A screen shot of a computer screen&#10;&#10;AI-generated content may be incorrect."/>
+                    <pic:cNvPicPr/>
+                  </pic:nvPicPr>
+                  <pic:blipFill>
+                    <a:blip r:embed="rId10"/>
+                    <a:stretch>
+                      <a:fillRect/>
+                    </a:stretch>
+                  </pic:blipFill>
+                  <pic:spPr>
+                    <a:xfrm>
+                      <a:off x="0" y="0"/>
+                      <a:ext cx="5731510" cy="2959735"/>
+                    </a:xfrm>
+                    <a:prstGeom prst="rect">
+                      <a:avLst/>
+                    </a:prstGeom>
+                  </pic:spPr>
+                </pic:pic>
+              </a:graphicData>
+            </a:graphic>
+          </wp:inline>
+        </w:drawing>
+      </w:r>
+    </w:p>
+    <w:p>
+      <w:pPr>
+        <w:jc w:val="center"/>
+      </w:pPr>
+    </w:p>
+    <w:p>
+      <w:pPr>
+        <w:jc w:val="center"/>
+      </w:pPr>
+      <w:bookmarkStart w:id="8" w:name="_Toc195530448"/>
+      <w:proofErr w:type="spellStart"/>
+      <w:r>
+        <w:rPr>
+          <w:rStyle w:val="Heading3Char"/>
+        </w:rPr>
+        <w:t>Forgot</w:t>
+      </w:r>
+      <w:proofErr w:type="spellEnd"/>
+      <w:r>
+        <w:rPr>
+          <w:rStyle w:val="Heading3Char"/>
+        </w:rPr>
+        <w:t xml:space="preserve"> Password Pop </w:t>
+      </w:r>
+      <w:proofErr w:type="spellStart"/>
+      <w:r>
+        <w:rPr>
+          <w:rStyle w:val="Heading3Char"/>
+        </w:rPr>
+        <w:t>up</w:t>
+      </w:r>
+      <w:proofErr w:type="spellEnd"/>
+      <w:r>
+        <w:rPr>
+          <w:rStyle w:val="Heading3Char"/>
+        </w:rPr>
+        <w:t>:</w:t>
+      </w:r>
+      <w:bookmarkEnd w:id="8"/>
+      <w:r>
+        <w:br/>
+      </w:r>
+      <w:r>
+        <w:drawing>
+          <wp:inline distT="0" distB="0" distL="0" distR="0" wp14:anchorId="59686201" wp14:editId="14849543">
+            <wp:extent cx="2392680" cy="1447113"/>
+            <wp:effectExtent l="0" t="0" r="7620" b="1270"/>
+            <wp:docPr id="1606990512" name="Picture 1" descr="A screenshot of a computer screen&#10;&#10;AI-generated content may be incorrect."/>
+            <wp:cNvGraphicFramePr>
+              <a:graphicFrameLocks xmlns:a="http://schemas.openxmlformats.org/drawingml/2006/main" noChangeAspect="1"/>
+            </wp:cNvGraphicFramePr>
+            <a:graphic xmlns:a="http://schemas.openxmlformats.org/drawingml/2006/main">
+              <a:graphicData uri="http://schemas.openxmlformats.org/drawingml/2006/picture">
+                <pic:pic xmlns:pic="http://schemas.openxmlformats.org/drawingml/2006/picture">
+                  <pic:nvPicPr>
+                    <pic:cNvPr id="1606990512" name="Picture 1" descr="A screenshot of a computer screen&#10;&#10;AI-generated content may be incorrect."/>
+                    <pic:cNvPicPr/>
+                  </pic:nvPicPr>
+                  <pic:blipFill>
+                    <a:blip r:embed="rId11"/>
+                    <a:stretch>
+                      <a:fillRect/>
+                    </a:stretch>
+                  </pic:blipFill>
+                  <pic:spPr>
+                    <a:xfrm>
+                      <a:off x="0" y="0"/>
+                      <a:ext cx="2399945" cy="1451507"/>
+                    </a:xfrm>
+                    <a:prstGeom prst="rect">
+                      <a:avLst/>
+                    </a:prstGeom>
+                  </pic:spPr>
+                </pic:pic>
+              </a:graphicData>
+            </a:graphic>
+          </wp:inline>
+        </w:drawing>
+      </w:r>
+    </w:p>
+    <w:p>
+      <w:pPr>
+        <w:jc w:val="center"/>
+        <w:rPr>
+          <w:rStyle w:val="Heading3Char"/>
+          <w:rFonts w:asciiTheme="minorHAnsi" w:eastAsiaTheme="minorEastAsia" w:hAnsiTheme="minorHAnsi" w:cstheme="minorBidi"/>
+          <w:sz w:val="21"/>
+          <w:szCs w:val="21"/>
+        </w:rPr>
+      </w:pPr>
+      <w:bookmarkStart w:id="9" w:name="_Toc195530449"/>
+      <w:r>
+        <w:rPr>
+          <w:rStyle w:val="Heading3Char"/>
+        </w:rPr>
+        <w:t>P</w:t>
+      </w:r>
+      <w:r>
+        <w:rPr>
+          <w:rStyle w:val="Heading3Char"/>
+        </w:rPr>
+        <w:t xml:space="preserve">artner </w:t>
+      </w:r>
+      <w:proofErr w:type="spellStart"/>
+      <w:r>
+        <w:rPr>
+          <w:rStyle w:val="Heading3Char"/>
+        </w:rPr>
+        <w:t>ChipslyFans</w:t>
+      </w:r>
+      <w:bookmarkEnd w:id="9"/>
+      <w:proofErr w:type="spellEnd"/>
+      <w:r>
+        <w:br/>
+      </w:r>
+      <w:r>
+        <w:drawing>
+          <wp:inline distT="0" distB="0" distL="0" distR="0" wp14:anchorId="3E721F1B" wp14:editId="4EC39B8F">
+            <wp:extent cx="3010829" cy="1067100"/>
+            <wp:effectExtent l="0" t="0" r="0" b="0"/>
+            <wp:docPr id="47419614" name="Picture 1" descr="A screenshot of a computer&#10;&#10;AI-generated content may be incorrect."/>
+            <wp:cNvGraphicFramePr>
+              <a:graphicFrameLocks xmlns:a="http://schemas.openxmlformats.org/drawingml/2006/main" noChangeAspect="1"/>
+            </wp:cNvGraphicFramePr>
+            <a:graphic xmlns:a="http://schemas.openxmlformats.org/drawingml/2006/main">
+              <a:graphicData uri="http://schemas.openxmlformats.org/drawingml/2006/picture">
+                <pic:pic xmlns:pic="http://schemas.openxmlformats.org/drawingml/2006/picture">
+                  <pic:nvPicPr>
+                    <pic:cNvPr id="47419614" name="Picture 1" descr="A screenshot of a computer&#10;&#10;AI-generated content may be incorrect."/>
+                    <pic:cNvPicPr/>
+                  </pic:nvPicPr>
+                  <pic:blipFill>
+                    <a:blip r:embed="rId12"/>
+                    <a:stretch>
+                      <a:fillRect/>
+                    </a:stretch>
+                  </pic:blipFill>
+                  <pic:spPr>
+                    <a:xfrm>
+                      <a:off x="0" y="0"/>
+                      <a:ext cx="3026290" cy="1072580"/>
+                    </a:xfrm>
+                    <a:prstGeom prst="rect">
+                      <a:avLst/>
+                    </a:prstGeom>
+                  </pic:spPr>
+                </pic:pic>
+              </a:graphicData>
+            </a:graphic>
+          </wp:inline>
+        </w:drawing>
+      </w:r>
+    </w:p>
+    <w:p>
+      <w:pPr>
+        <w:jc w:val="center"/>
+      </w:pPr>
+      <w:bookmarkStart w:id="10" w:name="_Toc195530450"/>
+      <w:proofErr w:type="spellStart"/>
+      <w:r>
+        <w:rPr>
+          <w:rStyle w:val="Heading3Char"/>
+        </w:rPr>
+        <w:lastRenderedPageBreak/>
+        <w:t>Sign</w:t>
+      </w:r>
+      <w:proofErr w:type="spellEnd"/>
+      <w:r>
+        <w:rPr>
+          <w:rStyle w:val="Heading3Char"/>
+        </w:rPr>
+        <w:t xml:space="preserve"> Up</w:t>
+      </w:r>
+      <w:bookmarkEnd w:id="10"/>
+      <w:r>
+        <w:t xml:space="preserve"> </w:t>
+      </w:r>
+      <w:r>
+        <w:br/>
+      </w:r>
+      <w:r>
+        <w:drawing>
+          <wp:inline distT="0" distB="0" distL="0" distR="0" wp14:anchorId="572BED50" wp14:editId="4581C3B5">
+            <wp:extent cx="4132275" cy="2141220"/>
+            <wp:effectExtent l="0" t="0" r="1905" b="0"/>
+            <wp:docPr id="1420432485" name="Picture 1" descr="A screen shot of a computer&#10;&#10;AI-generated content may be incorrect."/>
+            <wp:cNvGraphicFramePr>
+              <a:graphicFrameLocks xmlns:a="http://schemas.openxmlformats.org/drawingml/2006/main" noChangeAspect="1"/>
+            </wp:cNvGraphicFramePr>
+            <a:graphic xmlns:a="http://schemas.openxmlformats.org/drawingml/2006/main">
+              <a:graphicData uri="http://schemas.openxmlformats.org/drawingml/2006/picture">
+                <pic:pic xmlns:pic="http://schemas.openxmlformats.org/drawingml/2006/picture">
+                  <pic:nvPicPr>
+                    <pic:cNvPr id="1420432485" name="Picture 1" descr="A screen shot of a computer&#10;&#10;AI-generated content may be incorrect."/>
+                    <pic:cNvPicPr/>
+                  </pic:nvPicPr>
+                  <pic:blipFill>
+                    <a:blip r:embed="rId13"/>
+                    <a:stretch>
+                      <a:fillRect/>
+                    </a:stretch>
+                  </pic:blipFill>
+                  <pic:spPr>
+                    <a:xfrm>
+                      <a:off x="0" y="0"/>
+                      <a:ext cx="4142503" cy="2146520"/>
+                    </a:xfrm>
+                    <a:prstGeom prst="rect">
+                      <a:avLst/>
+                    </a:prstGeom>
+                  </pic:spPr>
+                </pic:pic>
+              </a:graphicData>
+            </a:graphic>
+          </wp:inline>
+        </w:drawing>
+      </w:r>
+      <w:r>
+        <w:br/>
+      </w:r>
+    </w:p>
+    <w:p>
+      <w:pPr>
+        <w:jc w:val="center"/>
+      </w:pPr>
+    </w:p>
+    <w:p>
+      <w:pPr>
+        <w:pStyle w:val="Heading3"/>
+        <w:jc w:val="center"/>
+      </w:pPr>
+      <w:bookmarkStart w:id="11" w:name="_Toc195530451"/>
+      <w:r>
+        <w:t>Mockup</w:t>
+      </w:r>
+      <w:bookmarkEnd w:id="11"/>
+    </w:p>
     <w:p/>
+    <w:p>
+      <w:pPr>
+        <w:jc w:val="center"/>
+      </w:pPr>
+      <w:r>
+        <w:drawing>
+          <wp:inline distT="0" distB="0" distL="0" distR="0" wp14:anchorId="74E061E9" wp14:editId="015C2CBC">
+            <wp:extent cx="2789354" cy="2258122"/>
+            <wp:effectExtent l="0" t="0" r="0" b="8890"/>
+            <wp:docPr id="391289147" name="Picture 1" descr="Screenshots of a screenshot of a video chat&#10;&#10;AI-generated content may be incorrect."/>
+            <wp:cNvGraphicFramePr>
+              <a:graphicFrameLocks xmlns:a="http://schemas.openxmlformats.org/drawingml/2006/main" noChangeAspect="1"/>
+            </wp:cNvGraphicFramePr>
+            <a:graphic xmlns:a="http://schemas.openxmlformats.org/drawingml/2006/main">
+              <a:graphicData uri="http://schemas.openxmlformats.org/drawingml/2006/picture">
+                <pic:pic xmlns:pic="http://schemas.openxmlformats.org/drawingml/2006/picture">
+                  <pic:nvPicPr>
+                    <pic:cNvPr id="391289147" name="Picture 1" descr="Screenshots of a screenshot of a video chat&#10;&#10;AI-generated content may be incorrect."/>
+                    <pic:cNvPicPr>
+                      <a:picLocks noChangeAspect="1" noChangeArrowheads="1"/>
+                    </pic:cNvPicPr>
+                  </pic:nvPicPr>
+                  <pic:blipFill>
+                    <a:blip r:embed="rId14" cstate="print">
+                      <a:extLst>
+                        <a:ext uri="{28A0092B-C50C-407E-A947-70E740481C1C}">
+                          <a14:useLocalDpi xmlns:a14="http://schemas.microsoft.com/office/drawing/2010/main" val="0"/>
+                        </a:ext>
+                      </a:extLst>
+                    </a:blip>
+                    <a:srcRect/>
+                    <a:stretch>
+                      <a:fillRect/>
+                    </a:stretch>
+                  </pic:blipFill>
+                  <pic:spPr bwMode="auto">
+                    <a:xfrm>
+                      <a:off x="0" y="0"/>
+                      <a:ext cx="2793749" cy="2261680"/>
+                    </a:xfrm>
+                    <a:prstGeom prst="rect">
+                      <a:avLst/>
+                    </a:prstGeom>
+                    <a:noFill/>
+                    <a:ln>
+                      <a:noFill/>
+                    </a:ln>
+                  </pic:spPr>
+                </pic:pic>
+              </a:graphicData>
+            </a:graphic>
+          </wp:inline>
+        </w:drawing>
+      </w:r>
+    </w:p>
     <w:sectPr>
-      <w:headerReference w:type="default" r:id="rId7"/>
+      <w:headerReference w:type="default" r:id="rId15"/>
+      <w:footerReference w:type="default" r:id="rId16"/>
       <w:pgSz w:w="11906" w:h="16838"/>
       <w:pgMar w:top="1440" w:right="1440" w:bottom="1440" w:left="1440" w:header="708" w:footer="708" w:gutter="0"/>
       <w:pgBorders w:offsetFrom="page">
@@ -73,6 +1797,75 @@
 </w:endnotes>
 </file>
 
+<file path=word/footer1.xml><?xml version="1.0" encoding="utf-8"?>
+<w:ftr xmlns:wpc="http://schemas.microsoft.com/office/word/2010/wordprocessingCanvas" xmlns:cx="http://schemas.microsoft.com/office/drawing/2014/chartex" xmlns:cx1="http://schemas.microsoft.com/office/drawing/2015/9/8/chartex" xmlns:cx2="http://schemas.microsoft.com/office/drawing/2015/10/21/chartex" xmlns:cx3="http://schemas.microsoft.com/office/drawing/2016/5/9/chartex" xmlns:cx4="http://schemas.microsoft.com/office/drawing/2016/5/10/chartex" xmlns:cx5="http://schemas.microsoft.com/office/drawing/2016/5/11/chartex" xmlns:cx6="http://schemas.microsoft.com/office/drawing/2016/5/12/chartex" xmlns:cx7="http://schemas.microsoft.com/office/drawing/2016/5/13/chartex" xmlns:cx8="http://schemas.microsoft.com/office/drawing/2016/5/14/chartex" xmlns:mc="http://schemas.openxmlformats.org/markup-compatibility/2006" xmlns:aink="http://schemas.microsoft.com/office/drawing/2016/ink" xmlns:am3d="http://schemas.microsoft.com/office/drawing/2017/model3d" xmlns:o="urn:schemas-microsoft-com:office:office" xmlns:oel="http://schemas.microsoft.com/office/2019/extlst" xmlns:r="http://schemas.openxmlformats.org/officeDocument/2006/relationships" xmlns:m="http://schemas.openxmlformats.org/officeDocument/2006/math" xmlns:v="urn:schemas-microsoft-com:vml" xmlns:wp14="http://schemas.microsoft.com/office/word/2010/wordprocessingDrawing" xmlns:wp="http://schemas.openxmlformats.org/drawingml/2006/wordprocessingDrawing" xmlns:w10="urn:schemas-microsoft-com:office:word" xmlns:w="http://schemas.openxmlformats.org/wordprocessingml/2006/main" xmlns:w14="http://schemas.microsoft.com/office/word/2010/wordml" xmlns:w15="http://schemas.microsoft.com/office/word/2012/wordml" xmlns:w16cex="http://schemas.microsoft.com/office/word/2018/wordml/cex" xmlns:w16cid="http://schemas.microsoft.com/office/word/2016/wordml/cid" xmlns:w16="http://schemas.microsoft.com/office/word/2018/wordml" xmlns:w16du="http://schemas.microsoft.com/office/word/2023/wordml/word16du" xmlns:w16sdtdh="http://schemas.microsoft.com/office/word/2020/wordml/sdtdatahash" xmlns:w16sdtfl="http://schemas.microsoft.com/office/word/2024/wordml/sdtformatlock" xmlns:w16se="http://schemas.microsoft.com/office/word/2015/wordml/symex" xmlns:wpg="http://schemas.microsoft.com/office/word/2010/wordprocessingGroup" xmlns:wpi="http://schemas.microsoft.com/office/word/2010/wordprocessingInk" xmlns:wne="http://schemas.microsoft.com/office/word/2006/wordml" xmlns:wps="http://schemas.microsoft.com/office/word/2010/wordprocessingShape" mc:Ignorable="w14 w15 w16se w16cid w16 w16cex w16sdtdh w16sdtfl w16du wp14">
+  <w:sdt>
+    <w:sdtPr>
+      <w:id w:val="-15312843"/>
+      <w:docPartObj>
+        <w:docPartGallery w:val="Page Numbers (Bottom of Page)"/>
+        <w:docPartUnique/>
+      </w:docPartObj>
+    </w:sdtPr>
+    <w:sdtEndPr>
+      <w:rPr>
+        <w:color w:val="7F7F7F" w:themeColor="background1" w:themeShade="7F"/>
+        <w:spacing w:val="60"/>
+      </w:rPr>
+    </w:sdtEndPr>
+    <w:sdtContent>
+      <w:p>
+        <w:pPr>
+          <w:pStyle w:val="Footer"/>
+          <w:pBdr>
+            <w:top w:val="single" w:sz="4" w:space="1" w:color="D9D9D9" w:themeColor="background1" w:themeShade="D9"/>
+          </w:pBdr>
+          <w:jc w:val="right"/>
+        </w:pPr>
+        <w:proofErr w:type="spellStart"/>
+        <w:r>
+          <w:t>ChipsyTok</w:t>
+        </w:r>
+        <w:proofErr w:type="spellEnd"/>
+        <w:r>
+          <w:t xml:space="preserve">                                                                                                                                                                       </w:t>
+        </w:r>
+        <w:r>
+          <w:fldChar w:fldCharType="begin"/>
+        </w:r>
+        <w:r>
+          <w:instrText>PAGE   \* MERGEFORMAT</w:instrText>
+        </w:r>
+        <w:r>
+          <w:fldChar w:fldCharType="separate"/>
+        </w:r>
+        <w:r>
+          <w:t>2</w:t>
+        </w:r>
+        <w:r>
+          <w:fldChar w:fldCharType="end"/>
+        </w:r>
+        <w:r>
+          <w:t xml:space="preserve"> | </w:t>
+        </w:r>
+        <w:r>
+          <w:rPr>
+            <w:color w:val="7F7F7F" w:themeColor="background1" w:themeShade="7F"/>
+            <w:spacing w:val="60"/>
+          </w:rPr>
+          <w:t>Page</w:t>
+        </w:r>
+      </w:p>
+    </w:sdtContent>
+  </w:sdt>
+  <w:p>
+    <w:pPr>
+      <w:pStyle w:val="Footer"/>
+    </w:pPr>
+  </w:p>
+</w:ftr>
+</file>
+
 <file path=word/footnotes.xml><?xml version="1.0" encoding="utf-8"?>
 <w:footnotes xmlns:wpc="http://schemas.microsoft.com/office/word/2010/wordprocessingCanvas" xmlns:cx="http://schemas.microsoft.com/office/drawing/2014/chartex" xmlns:cx1="http://schemas.microsoft.com/office/drawing/2015/9/8/chartex" xmlns:cx2="http://schemas.microsoft.com/office/drawing/2015/10/21/chartex" xmlns:cx3="http://schemas.microsoft.com/office/drawing/2016/5/9/chartex" xmlns:cx4="http://schemas.microsoft.com/office/drawing/2016/5/10/chartex" xmlns:cx5="http://schemas.microsoft.com/office/drawing/2016/5/11/chartex" xmlns:cx6="http://schemas.microsoft.com/office/drawing/2016/5/12/chartex" xmlns:cx7="http://schemas.microsoft.com/office/drawing/2016/5/13/chartex" xmlns:cx8="http://schemas.microsoft.com/office/drawing/2016/5/14/chartex" xmlns:mc="http://schemas.openxmlformats.org/markup-compatibility/2006" xmlns:aink="http://schemas.microsoft.com/office/drawing/2016/ink" xmlns:am3d="http://schemas.microsoft.com/office/drawing/2017/model3d" xmlns:o="urn:schemas-microsoft-com:office:office" xmlns:oel="http://schemas.microsoft.com/office/2019/extlst" xmlns:r="http://schemas.openxmlformats.org/officeDocument/2006/relationships" xmlns:m="http://schemas.openxmlformats.org/officeDocument/2006/math" xmlns:v="urn:schemas-microsoft-com:vml" xmlns:wp14="http://schemas.microsoft.com/office/word/2010/wordprocessingDrawing" xmlns:wp="http://schemas.openxmlformats.org/drawingml/2006/wordprocessingDrawing" xmlns:w10="urn:schemas-microsoft-com:office:word" xmlns:w="http://schemas.openxmlformats.org/wordprocessingml/2006/main" xmlns:w14="http://schemas.microsoft.com/office/word/2010/wordml" xmlns:w15="http://schemas.microsoft.com/office/word/2012/wordml" xmlns:w16cex="http://schemas.microsoft.com/office/word/2018/wordml/cex" xmlns:w16cid="http://schemas.microsoft.com/office/word/2016/wordml/cid" xmlns:w16="http://schemas.microsoft.com/office/word/2018/wordml" xmlns:w16du="http://schemas.microsoft.com/office/word/2023/wordml/word16du" xmlns:w16sdtdh="http://schemas.microsoft.com/office/word/2020/wordml/sdtdatahash" xmlns:w16sdtfl="http://schemas.microsoft.com/office/word/2024/wordml/sdtformatlock" xmlns:w16se="http://schemas.microsoft.com/office/word/2015/wordml/symex" xmlns:wpg="http://schemas.microsoft.com/office/word/2010/wordprocessingGroup" xmlns:wpi="http://schemas.microsoft.com/office/word/2010/wordprocessingInk" xmlns:wne="http://schemas.microsoft.com/office/word/2006/wordml" xmlns:wps="http://schemas.microsoft.com/office/word/2010/wordprocessingShape" mc:Ignorable="w14 w15 w16se w16cid w16 w16cex w16sdtdh w16sdtfl w16du wp14">
   <w:footnote w:type="separator" w:id="-1">
@@ -112,8 +1905,13 @@
     </w:r>
     <w:r>
       <w:tab/>
-      <w:t>Alessio, Jamie, Kush</w:t>
+      <w:t xml:space="preserve">Alessio, Jamie, </w:t>
     </w:r>
+    <w:proofErr w:type="spellStart"/>
+    <w:r>
+      <w:t>Kush</w:t>
+    </w:r>
+    <w:proofErr w:type="spellEnd"/>
   </w:p>
 </w:hdr>
 </file>
@@ -270,6 +2068,155 @@
     </w:lvl>
   </w:abstractNum>
   <w:abstractNum w:abstractNumId="1" w15:restartNumberingAfterBreak="0">
+    <w:nsid w:val="2A8E480E"/>
+    <w:multiLevelType w:val="multilevel"/>
+    <w:tmpl w:val="0BE243B8"/>
+    <w:lvl w:ilvl="0">
+      <w:start w:val="1"/>
+      <w:numFmt w:val="bullet"/>
+      <w:lvlText w:val=""/>
+      <w:lvlJc w:val="left"/>
+      <w:pPr>
+        <w:tabs>
+          <w:tab w:val="num" w:pos="720"/>
+        </w:tabs>
+        <w:ind w:left="720" w:hanging="360"/>
+      </w:pPr>
+      <w:rPr>
+        <w:rFonts w:ascii="Symbol" w:hAnsi="Symbol" w:hint="default"/>
+        <w:sz w:val="20"/>
+      </w:rPr>
+    </w:lvl>
+    <w:lvl w:ilvl="1" w:tentative="1">
+      <w:start w:val="1"/>
+      <w:numFmt w:val="bullet"/>
+      <w:lvlText w:val="o"/>
+      <w:lvlJc w:val="left"/>
+      <w:pPr>
+        <w:tabs>
+          <w:tab w:val="num" w:pos="1440"/>
+        </w:tabs>
+        <w:ind w:left="1440" w:hanging="360"/>
+      </w:pPr>
+      <w:rPr>
+        <w:rFonts w:ascii="Courier New" w:hAnsi="Courier New" w:hint="default"/>
+        <w:sz w:val="20"/>
+      </w:rPr>
+    </w:lvl>
+    <w:lvl w:ilvl="2" w:tentative="1">
+      <w:start w:val="1"/>
+      <w:numFmt w:val="bullet"/>
+      <w:lvlText w:val=""/>
+      <w:lvlJc w:val="left"/>
+      <w:pPr>
+        <w:tabs>
+          <w:tab w:val="num" w:pos="2160"/>
+        </w:tabs>
+        <w:ind w:left="2160" w:hanging="360"/>
+      </w:pPr>
+      <w:rPr>
+        <w:rFonts w:ascii="Wingdings" w:hAnsi="Wingdings" w:hint="default"/>
+        <w:sz w:val="20"/>
+      </w:rPr>
+    </w:lvl>
+    <w:lvl w:ilvl="3" w:tentative="1">
+      <w:start w:val="1"/>
+      <w:numFmt w:val="bullet"/>
+      <w:lvlText w:val=""/>
+      <w:lvlJc w:val="left"/>
+      <w:pPr>
+        <w:tabs>
+          <w:tab w:val="num" w:pos="2880"/>
+        </w:tabs>
+        <w:ind w:left="2880" w:hanging="360"/>
+      </w:pPr>
+      <w:rPr>
+        <w:rFonts w:ascii="Wingdings" w:hAnsi="Wingdings" w:hint="default"/>
+        <w:sz w:val="20"/>
+      </w:rPr>
+    </w:lvl>
+    <w:lvl w:ilvl="4" w:tentative="1">
+      <w:start w:val="1"/>
+      <w:numFmt w:val="bullet"/>
+      <w:lvlText w:val=""/>
+      <w:lvlJc w:val="left"/>
+      <w:pPr>
+        <w:tabs>
+          <w:tab w:val="num" w:pos="3600"/>
+        </w:tabs>
+        <w:ind w:left="3600" w:hanging="360"/>
+      </w:pPr>
+      <w:rPr>
+        <w:rFonts w:ascii="Wingdings" w:hAnsi="Wingdings" w:hint="default"/>
+        <w:sz w:val="20"/>
+      </w:rPr>
+    </w:lvl>
+    <w:lvl w:ilvl="5" w:tentative="1">
+      <w:start w:val="1"/>
+      <w:numFmt w:val="bullet"/>
+      <w:lvlText w:val=""/>
+      <w:lvlJc w:val="left"/>
+      <w:pPr>
+        <w:tabs>
+          <w:tab w:val="num" w:pos="4320"/>
+        </w:tabs>
+        <w:ind w:left="4320" w:hanging="360"/>
+      </w:pPr>
+      <w:rPr>
+        <w:rFonts w:ascii="Wingdings" w:hAnsi="Wingdings" w:hint="default"/>
+        <w:sz w:val="20"/>
+      </w:rPr>
+    </w:lvl>
+    <w:lvl w:ilvl="6" w:tentative="1">
+      <w:start w:val="1"/>
+      <w:numFmt w:val="bullet"/>
+      <w:lvlText w:val=""/>
+      <w:lvlJc w:val="left"/>
+      <w:pPr>
+        <w:tabs>
+          <w:tab w:val="num" w:pos="5040"/>
+        </w:tabs>
+        <w:ind w:left="5040" w:hanging="360"/>
+      </w:pPr>
+      <w:rPr>
+        <w:rFonts w:ascii="Wingdings" w:hAnsi="Wingdings" w:hint="default"/>
+        <w:sz w:val="20"/>
+      </w:rPr>
+    </w:lvl>
+    <w:lvl w:ilvl="7" w:tentative="1">
+      <w:start w:val="1"/>
+      <w:numFmt w:val="bullet"/>
+      <w:lvlText w:val=""/>
+      <w:lvlJc w:val="left"/>
+      <w:pPr>
+        <w:tabs>
+          <w:tab w:val="num" w:pos="5760"/>
+        </w:tabs>
+        <w:ind w:left="5760" w:hanging="360"/>
+      </w:pPr>
+      <w:rPr>
+        <w:rFonts w:ascii="Wingdings" w:hAnsi="Wingdings" w:hint="default"/>
+        <w:sz w:val="20"/>
+      </w:rPr>
+    </w:lvl>
+    <w:lvl w:ilvl="8" w:tentative="1">
+      <w:start w:val="1"/>
+      <w:numFmt w:val="bullet"/>
+      <w:lvlText w:val=""/>
+      <w:lvlJc w:val="left"/>
+      <w:pPr>
+        <w:tabs>
+          <w:tab w:val="num" w:pos="6480"/>
+        </w:tabs>
+        <w:ind w:left="6480" w:hanging="360"/>
+      </w:pPr>
+      <w:rPr>
+        <w:rFonts w:ascii="Wingdings" w:hAnsi="Wingdings" w:hint="default"/>
+        <w:sz w:val="20"/>
+      </w:rPr>
+    </w:lvl>
+  </w:abstractNum>
+  <w:abstractNum w:abstractNumId="2" w15:restartNumberingAfterBreak="0">
     <w:nsid w:val="31111EC5"/>
     <w:multiLevelType w:val="multilevel"/>
     <w:tmpl w:val="3FB20232"/>
@@ -418,7 +2365,7 @@
       </w:rPr>
     </w:lvl>
   </w:abstractNum>
-  <w:abstractNum w:abstractNumId="2" w15:restartNumberingAfterBreak="0">
+  <w:abstractNum w:abstractNumId="3" w15:restartNumberingAfterBreak="0">
     <w:nsid w:val="53854EAD"/>
     <w:multiLevelType w:val="multilevel"/>
     <w:tmpl w:val="EAF66656"/>
@@ -535,7 +2482,7 @@
       </w:pPr>
     </w:lvl>
   </w:abstractNum>
-  <w:abstractNum w:abstractNumId="3" w15:restartNumberingAfterBreak="0">
+  <w:abstractNum w:abstractNumId="4" w15:restartNumberingAfterBreak="0">
     <w:nsid w:val="569B3631"/>
     <w:multiLevelType w:val="multilevel"/>
     <w:tmpl w:val="6C767F64"/>
@@ -684,7 +2631,7 @@
       </w:rPr>
     </w:lvl>
   </w:abstractNum>
-  <w:abstractNum w:abstractNumId="4" w15:restartNumberingAfterBreak="0">
+  <w:abstractNum w:abstractNumId="5" w15:restartNumberingAfterBreak="0">
     <w:nsid w:val="6B626FC1"/>
     <w:multiLevelType w:val="multilevel"/>
     <w:tmpl w:val="2B2A3B74"/>
@@ -833,7 +2780,7 @@
       </w:rPr>
     </w:lvl>
   </w:abstractNum>
-  <w:abstractNum w:abstractNumId="5" w15:restartNumberingAfterBreak="0">
+  <w:abstractNum w:abstractNumId="6" w15:restartNumberingAfterBreak="0">
     <w:nsid w:val="73D1674F"/>
     <w:multiLevelType w:val="multilevel"/>
     <w:tmpl w:val="1B6C4612"/>
@@ -950,7 +2897,7 @@
       </w:pPr>
     </w:lvl>
   </w:abstractNum>
-  <w:abstractNum w:abstractNumId="6" w15:restartNumberingAfterBreak="0">
+  <w:abstractNum w:abstractNumId="7" w15:restartNumberingAfterBreak="0">
     <w:nsid w:val="7CCD28D1"/>
     <w:multiLevelType w:val="multilevel"/>
     <w:tmpl w:val="119E2CF0"/>
@@ -1068,19 +3015,19 @@
     </w:lvl>
   </w:abstractNum>
   <w:num w:numId="1" w16cid:durableId="1028219676">
-    <w:abstractNumId w:val="2"/>
+    <w:abstractNumId w:val="3"/>
   </w:num>
   <w:num w:numId="2" w16cid:durableId="1105541059">
+    <w:abstractNumId w:val="6"/>
+  </w:num>
+  <w:num w:numId="3" w16cid:durableId="632756290">
     <w:abstractNumId w:val="5"/>
   </w:num>
-  <w:num w:numId="3" w16cid:durableId="632756290">
+  <w:num w:numId="4" w16cid:durableId="1401710817">
     <w:abstractNumId w:val="4"/>
   </w:num>
-  <w:num w:numId="4" w16cid:durableId="1401710817">
-    <w:abstractNumId w:val="3"/>
-  </w:num>
   <w:num w:numId="5" w16cid:durableId="71125708">
-    <w:abstractNumId w:val="3"/>
+    <w:abstractNumId w:val="4"/>
     <w:lvlOverride w:ilvl="1">
       <w:lvl w:ilvl="1">
         <w:numFmt w:val="decimal"/>
@@ -1090,13 +3037,16 @@
     </w:lvlOverride>
   </w:num>
   <w:num w:numId="6" w16cid:durableId="1050955892">
-    <w:abstractNumId w:val="6"/>
+    <w:abstractNumId w:val="7"/>
   </w:num>
   <w:num w:numId="7" w16cid:durableId="1117799618">
-    <w:abstractNumId w:val="1"/>
+    <w:abstractNumId w:val="2"/>
   </w:num>
   <w:num w:numId="8" w16cid:durableId="506018399">
     <w:abstractNumId w:val="0"/>
+  </w:num>
+  <w:num w:numId="9" w16cid:durableId="940182226">
+    <w:abstractNumId w:val="1"/>
   </w:num>
 </w:numbering>
 </file>
@@ -1500,6 +3450,9 @@
     <w:name w:val="Normal"/>
     <w:qFormat/>
     <w:rsid w:val="00DE3B66"/>
+    <w:rPr>
+      <w:lang w:val="de-CH"/>
+    </w:rPr>
   </w:style>
   <w:style w:type="paragraph" w:styleId="Heading1">
     <w:name w:val="heading 1"/>
@@ -1708,7 +3661,6 @@
   <w:style w:type="character" w:default="1" w:styleId="DefaultParagraphFont">
     <w:name w:val="Default Paragraph Font"/>
     <w:uiPriority w:val="1"/>
-    <w:semiHidden/>
     <w:unhideWhenUsed/>
   </w:style>
   <w:style w:type="table" w:default="1" w:styleId="TableNormal">
@@ -2135,7 +4087,6 @@
     <w:basedOn w:val="Heading1"/>
     <w:next w:val="Normal"/>
     <w:uiPriority w:val="39"/>
-    <w:semiHidden/>
     <w:unhideWhenUsed/>
     <w:qFormat/>
     <w:rsid w:val="00DE3B66"/>
@@ -2186,6 +4137,55 @@
     <w:link w:val="Footer"/>
     <w:uiPriority w:val="99"/>
     <w:rsid w:val="00996127"/>
+  </w:style>
+  <w:style w:type="paragraph" w:styleId="TOC1">
+    <w:name w:val="toc 1"/>
+    <w:basedOn w:val="Normal"/>
+    <w:next w:val="Normal"/>
+    <w:autoRedefine/>
+    <w:uiPriority w:val="39"/>
+    <w:unhideWhenUsed/>
+    <w:rsid w:val="000F6F1B"/>
+    <w:pPr>
+      <w:spacing w:after="100"/>
+    </w:pPr>
+  </w:style>
+  <w:style w:type="paragraph" w:styleId="TOC2">
+    <w:name w:val="toc 2"/>
+    <w:basedOn w:val="Normal"/>
+    <w:next w:val="Normal"/>
+    <w:autoRedefine/>
+    <w:uiPriority w:val="39"/>
+    <w:unhideWhenUsed/>
+    <w:rsid w:val="000F6F1B"/>
+    <w:pPr>
+      <w:spacing w:after="100"/>
+      <w:ind w:left="210"/>
+    </w:pPr>
+  </w:style>
+  <w:style w:type="paragraph" w:styleId="TOC3">
+    <w:name w:val="toc 3"/>
+    <w:basedOn w:val="Normal"/>
+    <w:next w:val="Normal"/>
+    <w:autoRedefine/>
+    <w:uiPriority w:val="39"/>
+    <w:unhideWhenUsed/>
+    <w:rsid w:val="000F6F1B"/>
+    <w:pPr>
+      <w:spacing w:after="100"/>
+      <w:ind w:left="420"/>
+    </w:pPr>
+  </w:style>
+  <w:style w:type="character" w:styleId="Hyperlink">
+    <w:name w:val="Hyperlink"/>
+    <w:basedOn w:val="DefaultParagraphFont"/>
+    <w:uiPriority w:val="99"/>
+    <w:unhideWhenUsed/>
+    <w:rsid w:val="000F6F1B"/>
+    <w:rPr>
+      <w:color w:val="467886" w:themeColor="hyperlink"/>
+      <w:u w:val="single"/>
+    </w:rPr>
   </w:style>
 </w:styles>
 </file>
@@ -2483,4 +4483,16 @@
     </a:ext>
   </a:extLst>
 </a:theme>
+</file>
+
+<file path=customXml/item1.xml><?xml version="1.0" encoding="utf-8"?>
+<b:Sources xmlns:b="http://schemas.openxmlformats.org/officeDocument/2006/bibliography" xmlns="http://schemas.openxmlformats.org/officeDocument/2006/bibliography" SelectedStyle="\APASixthEditionOfficeOnline.xsl" StyleName="APA" Version="6"/>
+</file>
+
+<file path=customXml/itemProps1.xml><?xml version="1.0" encoding="utf-8"?>
+<ds:datastoreItem xmlns:ds="http://schemas.openxmlformats.org/officeDocument/2006/customXml" ds:itemID="{D30A9D04-B02E-4C49-B5D9-3F2237BB41EE}">
+  <ds:schemaRefs>
+    <ds:schemaRef ds:uri="http://schemas.openxmlformats.org/officeDocument/2006/bibliography"/>
+  </ds:schemaRefs>
+</ds:datastoreItem>
 </file>
</xml_diff>

<commit_message>
[docs] small fix | Files: docs/ChipsyTok_StatusBericht1.docx
</commit_message>
<xml_diff>
--- a/docs/ChipsyTok_StatusBericht1.docx
+++ b/docs/ChipsyTok_StatusBericht1.docx
@@ -132,12 +132,18 @@
     <w:p>
       <w:r>
         <w:pict w14:anchorId="628861D8">
-          <v:rect id="_x0000_i1087" style="width:0;height:1.5pt" o:hralign="center" o:hrstd="t" o:hr="t" fillcolor="#a0a0a0" stroked="f"/>
+          <v:rect id="_x0000_i1025" style="width:0;height:1.5pt" o:hralign="center" o:hrstd="t" o:hr="t" fillcolor="#a0a0a0" stroked="f"/>
         </w:pict>
       </w:r>
     </w:p>
     <w:sdt>
       <w:sdtPr>
+        <w:rPr>
+          <w:rFonts w:asciiTheme="minorHAnsi" w:eastAsiaTheme="minorEastAsia" w:hAnsiTheme="minorHAnsi" w:cstheme="minorBidi"/>
+          <w:color w:val="auto"/>
+          <w:sz w:val="21"/>
+          <w:szCs w:val="21"/>
+        </w:rPr>
         <w:id w:val="-1788497406"/>
         <w:docPartObj>
           <w:docPartGallery w:val="Table of Contents"/>
@@ -146,12 +152,8 @@
       </w:sdtPr>
       <w:sdtEndPr>
         <w:rPr>
-          <w:rFonts w:asciiTheme="minorHAnsi" w:eastAsiaTheme="minorEastAsia" w:hAnsiTheme="minorHAnsi" w:cstheme="minorBidi"/>
           <w:b/>
           <w:bCs/>
-          <w:color w:val="auto"/>
-          <w:sz w:val="21"/>
-          <w:szCs w:val="21"/>
         </w:rPr>
       </w:sdtEndPr>
       <w:sdtContent>
@@ -954,7 +956,7 @@
     <w:p>
       <w:r>
         <w:pict w14:anchorId="5A5F9715">
-          <v:rect id="_x0000_i1056" style="width:0;height:1.5pt" o:hralign="center" o:hrstd="t" o:hr="t" fillcolor="#a0a0a0" stroked="f"/>
+          <v:rect id="_x0000_i1026" style="width:0;height:1.5pt" o:hralign="center" o:hrstd="t" o:hr="t" fillcolor="#a0a0a0" stroked="f"/>
         </w:pict>
       </w:r>
     </w:p>
@@ -1065,7 +1067,7 @@
     <w:p>
       <w:r>
         <w:pict w14:anchorId="6147CD37">
-          <v:rect id="_x0000_i1092" style="width:0;height:1.5pt" o:hralign="center" o:hrstd="t" o:hr="t" fillcolor="#a0a0a0" stroked="f"/>
+          <v:rect id="_x0000_i1027" style="width:0;height:1.5pt" o:hralign="center" o:hrstd="t" o:hr="t" fillcolor="#a0a0a0" stroked="f"/>
         </w:pict>
       </w:r>
     </w:p>
@@ -1089,7 +1091,7 @@
     <w:p>
       <w:r>
         <w:pict w14:anchorId="2033F37F">
-          <v:rect id="_x0000_i1078" style="width:0;height:1.5pt" o:hralign="center" o:hrstd="t" o:hr="t" fillcolor="#a0a0a0" stroked="f"/>
+          <v:rect id="_x0000_i1028" style="width:0;height:1.5pt" o:hralign="center" o:hrstd="t" o:hr="t" fillcolor="#a0a0a0" stroked="f"/>
         </w:pict>
       </w:r>
     </w:p>
@@ -1200,7 +1202,7 @@
     <w:p>
       <w:r>
         <w:pict w14:anchorId="04111413">
-          <v:rect id="_x0000_i1079" style="width:0;height:1.5pt" o:hralign="center" o:hrstd="t" o:hr="t" fillcolor="#a0a0a0" stroked="f"/>
+          <v:rect id="_x0000_i1029" style="width:0;height:1.5pt" o:hralign="center" o:hrstd="t" o:hr="t" fillcolor="#a0a0a0" stroked="f"/>
         </w:pict>
       </w:r>
     </w:p>
@@ -1231,7 +1233,7 @@
     <w:p>
       <w:r>
         <w:pict w14:anchorId="1E3BD494">
-          <v:rect id="_x0000_i1080" style="width:0;height:1.5pt" o:hralign="center" o:hrstd="t" o:hr="t" fillcolor="#a0a0a0" stroked="f"/>
+          <v:rect id="_x0000_i1030" style="width:0;height:1.5pt" o:hralign="center" o:hrstd="t" o:hr="t" fillcolor="#a0a0a0" stroked="f"/>
         </w:pict>
       </w:r>
     </w:p>
@@ -1262,6 +1264,9 @@
         <w:jc w:val="center"/>
       </w:pPr>
       <w:r>
+        <w:rPr>
+          <w:noProof/>
+        </w:rPr>
         <w:drawing>
           <wp:inline distT="0" distB="0" distL="0" distR="0" wp14:anchorId="2A797D21" wp14:editId="3F1F04D9">
             <wp:extent cx="3249930" cy="2122212"/>
@@ -1323,6 +1328,9 @@
         <w:jc w:val="center"/>
       </w:pPr>
       <w:r>
+        <w:rPr>
+          <w:noProof/>
+        </w:rPr>
         <w:drawing>
           <wp:anchor distT="0" distB="0" distL="114300" distR="114300" simplePos="0" relativeHeight="251658240" behindDoc="0" locked="0" layoutInCell="1" allowOverlap="1" wp14:anchorId="6530B990" wp14:editId="467D2D76">
             <wp:simplePos x="0" y="0"/>
@@ -1424,6 +1432,9 @@
         <w:jc w:val="center"/>
       </w:pPr>
       <w:r>
+        <w:rPr>
+          <w:noProof/>
+        </w:rPr>
         <w:drawing>
           <wp:inline distT="0" distB="0" distL="0" distR="0" wp14:anchorId="46782373" wp14:editId="4F636244">
             <wp:extent cx="5731510" cy="2959735"/>
@@ -1469,41 +1480,29 @@
     <w:p>
       <w:pPr>
         <w:jc w:val="center"/>
+        <w:rPr>
+          <w:lang w:val="en-US"/>
+        </w:rPr>
       </w:pPr>
       <w:bookmarkStart w:id="8" w:name="_Toc195530448"/>
-      <w:proofErr w:type="spellStart"/>
       <w:r>
         <w:rPr>
           <w:rStyle w:val="Heading3Char"/>
+          <w:lang w:val="en-US"/>
         </w:rPr>
-        <w:t>Forgot</w:t>
-      </w:r>
-      <w:proofErr w:type="spellEnd"/>
+        <w:t>Forgot Password Pop up:</w:t>
+      </w:r>
+      <w:bookmarkEnd w:id="8"/>
       <w:r>
         <w:rPr>
-          <w:rStyle w:val="Heading3Char"/>
+          <w:lang w:val="en-US"/>
         </w:rPr>
-        <w:t xml:space="preserve"> Password Pop </w:t>
-      </w:r>
-      <w:proofErr w:type="spellStart"/>
+        <w:br/>
+      </w:r>
       <w:r>
         <w:rPr>
-          <w:rStyle w:val="Heading3Char"/>
+          <w:noProof/>
         </w:rPr>
-        <w:t>up</w:t>
-      </w:r>
-      <w:proofErr w:type="spellEnd"/>
-      <w:r>
-        <w:rPr>
-          <w:rStyle w:val="Heading3Char"/>
-        </w:rPr>
-        <w:t>:</w:t>
-      </w:r>
-      <w:bookmarkEnd w:id="8"/>
-      <w:r>
-        <w:br/>
-      </w:r>
-      <w:r>
         <w:drawing>
           <wp:inline distT="0" distB="0" distL="0" distR="0" wp14:anchorId="59686201" wp14:editId="14849543">
             <wp:extent cx="2392680" cy="1447113"/>
@@ -1549,34 +1548,37 @@
           <w:rFonts w:asciiTheme="minorHAnsi" w:eastAsiaTheme="minorEastAsia" w:hAnsiTheme="minorHAnsi" w:cstheme="minorBidi"/>
           <w:sz w:val="21"/>
           <w:szCs w:val="21"/>
+          <w:lang w:val="en-US"/>
         </w:rPr>
       </w:pPr>
       <w:bookmarkStart w:id="9" w:name="_Toc195530449"/>
       <w:r>
         <w:rPr>
           <w:rStyle w:val="Heading3Char"/>
+          <w:lang w:val="en-US"/>
         </w:rPr>
-        <w:t>P</w:t>
-      </w:r>
+        <w:t xml:space="preserve">Partner </w:t>
+      </w:r>
+      <w:proofErr w:type="spellStart"/>
       <w:r>
         <w:rPr>
           <w:rStyle w:val="Heading3Char"/>
-        </w:rPr>
-        <w:t xml:space="preserve">artner </w:t>
-      </w:r>
-      <w:proofErr w:type="spellStart"/>
-      <w:r>
-        <w:rPr>
-          <w:rStyle w:val="Heading3Char"/>
+          <w:lang w:val="en-US"/>
         </w:rPr>
         <w:t>ChipslyFans</w:t>
       </w:r>
       <w:bookmarkEnd w:id="9"/>
       <w:proofErr w:type="spellEnd"/>
       <w:r>
+        <w:rPr>
+          <w:lang w:val="en-US"/>
+        </w:rPr>
         <w:br/>
       </w:r>
       <w:r>
+        <w:rPr>
+          <w:noProof/>
+        </w:rPr>
         <w:drawing>
           <wp:inline distT="0" distB="0" distL="0" distR="0" wp14:anchorId="3E721F1B" wp14:editId="4EC39B8F">
             <wp:extent cx="3010829" cy="1067100"/>
@@ -1642,6 +1644,9 @@
         <w:br/>
       </w:r>
       <w:r>
+        <w:rPr>
+          <w:noProof/>
+        </w:rPr>
         <w:drawing>
           <wp:inline distT="0" distB="0" distL="0" distR="0" wp14:anchorId="572BED50" wp14:editId="4581C3B5">
             <wp:extent cx="4132275" cy="2141220"/>
@@ -1704,11 +1709,14 @@
         <w:jc w:val="center"/>
       </w:pPr>
       <w:r>
+        <w:rPr>
+          <w:noProof/>
+        </w:rPr>
         <w:drawing>
-          <wp:inline distT="0" distB="0" distL="0" distR="0" wp14:anchorId="74E061E9" wp14:editId="015C2CBC">
-            <wp:extent cx="2789354" cy="2258122"/>
-            <wp:effectExtent l="0" t="0" r="0" b="8890"/>
-            <wp:docPr id="391289147" name="Picture 1" descr="Screenshots of a screenshot of a video chat&#10;&#10;AI-generated content may be incorrect."/>
+          <wp:inline distT="0" distB="0" distL="0" distR="0" wp14:anchorId="76369777" wp14:editId="5B2C779B">
+            <wp:extent cx="4923263" cy="4381082"/>
+            <wp:effectExtent l="0" t="0" r="0" b="635"/>
+            <wp:docPr id="1602660222" name="Picture 1" descr="Screenshots of a screenshot of a social media account&#10;&#10;AI-generated content may be incorrect."/>
             <wp:cNvGraphicFramePr>
               <a:graphicFrameLocks xmlns:a="http://schemas.openxmlformats.org/drawingml/2006/main" noChangeAspect="1"/>
             </wp:cNvGraphicFramePr>
@@ -1716,13 +1724,13 @@
               <a:graphicData uri="http://schemas.openxmlformats.org/drawingml/2006/picture">
                 <pic:pic xmlns:pic="http://schemas.openxmlformats.org/drawingml/2006/picture">
                   <pic:nvPicPr>
-                    <pic:cNvPr id="391289147" name="Picture 1" descr="Screenshots of a screenshot of a video chat&#10;&#10;AI-generated content may be incorrect."/>
+                    <pic:cNvPr id="1602660222" name="Picture 1" descr="Screenshots of a screenshot of a social media account&#10;&#10;AI-generated content may be incorrect."/>
                     <pic:cNvPicPr>
                       <a:picLocks noChangeAspect="1" noChangeArrowheads="1"/>
                     </pic:cNvPicPr>
                   </pic:nvPicPr>
                   <pic:blipFill>
-                    <a:blip r:embed="rId14" cstate="print">
+                    <a:blip r:embed="rId14">
                       <a:extLst>
                         <a:ext uri="{28A0092B-C50C-407E-A947-70E740481C1C}">
                           <a14:useLocalDpi xmlns:a14="http://schemas.microsoft.com/office/drawing/2010/main" val="0"/>
@@ -1737,7 +1745,7 @@
                   <pic:spPr bwMode="auto">
                     <a:xfrm>
                       <a:off x="0" y="0"/>
-                      <a:ext cx="2793749" cy="2261680"/>
+                      <a:ext cx="4926685" cy="4384127"/>
                     </a:xfrm>
                     <a:prstGeom prst="rect">
                       <a:avLst/>
@@ -3661,6 +3669,7 @@
   <w:style w:type="character" w:default="1" w:styleId="DefaultParagraphFont">
     <w:name w:val="Default Paragraph Font"/>
     <w:uiPriority w:val="1"/>
+    <w:semiHidden/>
     <w:unhideWhenUsed/>
   </w:style>
   <w:style w:type="table" w:default="1" w:styleId="TableNormal">

</xml_diff>